<commit_message>
modified:   Use cases.docx 	new file:   Use cases.pdf
</commit_message>
<xml_diff>
--- a/Use cases.docx
+++ b/Use cases.docx
@@ -52,30 +52,14 @@
           <w:sz w:val="32"/>
           <w:szCs w:val="32"/>
         </w:rPr>
-        <w:t xml:space="preserve">A User creates an account </w:t>
-      </w:r>
-      <w:proofErr w:type="gramStart"/>
-      <w:r>
-        <w:rPr>
-          <w:sz w:val="32"/>
-          <w:szCs w:val="32"/>
-        </w:rPr>
-        <w:t>in orde</w:t>
-      </w:r>
-      <w:r>
-        <w:rPr>
-          <w:sz w:val="32"/>
-          <w:szCs w:val="32"/>
-        </w:rPr>
-        <w:t>r to</w:t>
-      </w:r>
-      <w:proofErr w:type="gramEnd"/>
-      <w:r>
-        <w:rPr>
-          <w:sz w:val="32"/>
-          <w:szCs w:val="32"/>
-        </w:rPr>
-        <w:t xml:space="preserve"> use the social network.</w:t>
+        <w:t>A User creates an account in orde</w:t>
+      </w:r>
+      <w:r>
+        <w:rPr>
+          <w:sz w:val="32"/>
+          <w:szCs w:val="32"/>
+        </w:rPr>
+        <w:t>r to use the social network.</w:t>
       </w:r>
     </w:p>
     <w:p>
@@ -590,23 +574,7 @@
           <w:sz w:val="32"/>
           <w:szCs w:val="32"/>
         </w:rPr>
-        <w:t xml:space="preserve">Users can like, dislike, react sad or love and many </w:t>
-      </w:r>
-      <w:proofErr w:type="gramStart"/>
-      <w:r>
-        <w:rPr>
-          <w:sz w:val="32"/>
-          <w:szCs w:val="32"/>
-        </w:rPr>
-        <w:t>others</w:t>
-      </w:r>
-      <w:proofErr w:type="gramEnd"/>
-      <w:r>
-        <w:rPr>
-          <w:sz w:val="32"/>
-          <w:szCs w:val="32"/>
-        </w:rPr>
-        <w:t xml:space="preserve"> reactions on any post. </w:t>
+        <w:t xml:space="preserve">Users can like, dislike, react sad or love and many others reactions on any post. </w:t>
       </w:r>
     </w:p>
     <w:p>
@@ -724,23 +692,7 @@
           <w:sz w:val="32"/>
           <w:szCs w:val="32"/>
         </w:rPr>
-        <w:t xml:space="preserve">He </w:t>
-      </w:r>
-      <w:proofErr w:type="gramStart"/>
-      <w:r>
-        <w:rPr>
-          <w:sz w:val="32"/>
-          <w:szCs w:val="32"/>
-        </w:rPr>
-        <w:t>find</w:t>
-      </w:r>
-      <w:proofErr w:type="gramEnd"/>
-      <w:r>
-        <w:rPr>
-          <w:sz w:val="32"/>
-          <w:szCs w:val="32"/>
-        </w:rPr>
-        <w:t xml:space="preserve"> different posts </w:t>
+        <w:t xml:space="preserve">He find different posts </w:t>
       </w:r>
     </w:p>
     <w:p>
@@ -760,23 +712,7 @@
           <w:sz w:val="32"/>
           <w:szCs w:val="32"/>
         </w:rPr>
-        <w:t xml:space="preserve">After reading the </w:t>
-      </w:r>
-      <w:proofErr w:type="gramStart"/>
-      <w:r>
-        <w:rPr>
-          <w:sz w:val="32"/>
-          <w:szCs w:val="32"/>
-        </w:rPr>
-        <w:t>post ,</w:t>
-      </w:r>
-      <w:proofErr w:type="gramEnd"/>
-      <w:r>
-        <w:rPr>
-          <w:sz w:val="32"/>
-          <w:szCs w:val="32"/>
-        </w:rPr>
-        <w:t xml:space="preserve"> He got an impression about what he read so he </w:t>
+        <w:t xml:space="preserve">After reading the post , He got an impression about what he read so he </w:t>
       </w:r>
       <w:r>
         <w:rPr>
@@ -979,23 +915,7 @@
           <w:sz w:val="32"/>
           <w:szCs w:val="32"/>
         </w:rPr>
-        <w:t xml:space="preserve">He </w:t>
-      </w:r>
-      <w:proofErr w:type="gramStart"/>
-      <w:r>
-        <w:rPr>
-          <w:sz w:val="32"/>
-          <w:szCs w:val="32"/>
-        </w:rPr>
-        <w:t>find</w:t>
-      </w:r>
-      <w:proofErr w:type="gramEnd"/>
-      <w:r>
-        <w:rPr>
-          <w:sz w:val="32"/>
-          <w:szCs w:val="32"/>
-        </w:rPr>
-        <w:t xml:space="preserve"> different posts </w:t>
+        <w:t xml:space="preserve">He find different posts </w:t>
       </w:r>
     </w:p>
     <w:p>
@@ -1018,7 +938,6 @@
         <w:t xml:space="preserve">After reading </w:t>
       </w:r>
       <w:proofErr w:type="spellStart"/>
-      <w:proofErr w:type="gramStart"/>
       <w:r>
         <w:rPr>
           <w:sz w:val="32"/>
@@ -1032,15 +951,7 @@
           <w:sz w:val="32"/>
           <w:szCs w:val="32"/>
         </w:rPr>
-        <w:t xml:space="preserve"> ,</w:t>
-      </w:r>
-      <w:proofErr w:type="gramEnd"/>
-      <w:r>
-        <w:rPr>
-          <w:sz w:val="32"/>
-          <w:szCs w:val="32"/>
-        </w:rPr>
-        <w:t xml:space="preserve"> He got an impression about what he read so he can comment on posts , give his opinion and discuss with his friends </w:t>
+        <w:t xml:space="preserve"> , He got an impression about what he read so he can comment on posts , give his opinion and discuss with his friends </w:t>
       </w:r>
       <w:proofErr w:type="spellStart"/>
       <w:r>
@@ -1223,14 +1134,7 @@
           <w:sz w:val="32"/>
           <w:szCs w:val="32"/>
         </w:rPr>
-        <w:t xml:space="preserve">Users </w:t>
-      </w:r>
-      <w:r>
-        <w:rPr>
-          <w:sz w:val="32"/>
-          <w:szCs w:val="32"/>
-        </w:rPr>
-        <w:t>can write a post on his profile page</w:t>
+        <w:t>Users can write a post on his profile page</w:t>
       </w:r>
     </w:p>
     <w:p>
@@ -1291,14 +1195,7 @@
           <w:sz w:val="32"/>
           <w:szCs w:val="32"/>
         </w:rPr>
-        <w:t xml:space="preserve">User </w:t>
-      </w:r>
-      <w:r>
-        <w:rPr>
-          <w:sz w:val="32"/>
-          <w:szCs w:val="32"/>
-        </w:rPr>
-        <w:t>has an account and has logged in.</w:t>
+        <w:t>User has an account and has logged in.</w:t>
       </w:r>
     </w:p>
     <w:p>
@@ -1335,14 +1232,7 @@
           <w:sz w:val="32"/>
           <w:szCs w:val="32"/>
         </w:rPr>
-        <w:t xml:space="preserve">User </w:t>
-      </w:r>
-      <w:r>
-        <w:rPr>
-          <w:sz w:val="32"/>
-          <w:szCs w:val="32"/>
-        </w:rPr>
-        <w:t>wants to write something</w:t>
+        <w:t>User wants to write something</w:t>
       </w:r>
       <w:r>
         <w:rPr>
@@ -1396,143 +1286,172 @@
           <w:sz w:val="32"/>
           <w:szCs w:val="32"/>
         </w:rPr>
+        <w:t>User selects the type of the post (politics, entertainment, sports, etc..).</w:t>
+      </w:r>
+    </w:p>
+    <w:p>
+      <w:pPr>
+        <w:pStyle w:val="ListParagraph"/>
+        <w:numPr>
+          <w:ilvl w:val="0"/>
+          <w:numId w:val="7"/>
+        </w:numPr>
+        <w:rPr>
+          <w:sz w:val="32"/>
+          <w:szCs w:val="32"/>
+        </w:rPr>
+      </w:pPr>
+      <w:r>
+        <w:rPr>
+          <w:sz w:val="32"/>
+          <w:szCs w:val="32"/>
+        </w:rPr>
         <w:t xml:space="preserve">User writes his post in the text editor and posts it </w:t>
       </w:r>
     </w:p>
     <w:p>
       <w:pPr>
-        <w:rPr>
-          <w:sz w:val="40"/>
-          <w:szCs w:val="40"/>
-        </w:rPr>
-      </w:pPr>
-    </w:p>
-    <w:p>
-      <w:pPr>
-        <w:rPr>
-          <w:sz w:val="40"/>
-          <w:szCs w:val="40"/>
-        </w:rPr>
-      </w:pPr>
-    </w:p>
-    <w:p>
-      <w:pPr>
-        <w:rPr>
-          <w:sz w:val="40"/>
-          <w:szCs w:val="40"/>
-        </w:rPr>
-      </w:pPr>
-    </w:p>
-    <w:p>
-      <w:pPr>
-        <w:rPr>
-          <w:sz w:val="40"/>
-          <w:szCs w:val="40"/>
-        </w:rPr>
-      </w:pPr>
-    </w:p>
-    <w:p>
-      <w:pPr>
-        <w:rPr>
-          <w:sz w:val="40"/>
-          <w:szCs w:val="40"/>
-        </w:rPr>
-      </w:pPr>
-    </w:p>
-    <w:p>
-      <w:pPr>
-        <w:rPr>
-          <w:sz w:val="40"/>
-          <w:szCs w:val="40"/>
-        </w:rPr>
-      </w:pPr>
-    </w:p>
-    <w:p>
-      <w:pPr>
-        <w:rPr>
-          <w:sz w:val="40"/>
-          <w:szCs w:val="40"/>
-        </w:rPr>
-      </w:pPr>
-    </w:p>
-    <w:p>
-      <w:pPr>
-        <w:rPr>
-          <w:sz w:val="40"/>
-          <w:szCs w:val="40"/>
-        </w:rPr>
-      </w:pPr>
-    </w:p>
-    <w:p>
-      <w:pPr>
-        <w:rPr>
-          <w:sz w:val="40"/>
-          <w:szCs w:val="40"/>
-        </w:rPr>
-      </w:pPr>
-    </w:p>
-    <w:p>
-      <w:pPr>
-        <w:rPr>
-          <w:sz w:val="40"/>
-          <w:szCs w:val="40"/>
-        </w:rPr>
-      </w:pPr>
-    </w:p>
-    <w:p>
-      <w:pPr>
-        <w:rPr>
-          <w:sz w:val="40"/>
-          <w:szCs w:val="40"/>
-        </w:rPr>
-      </w:pPr>
-    </w:p>
-    <w:p>
-      <w:pPr>
-        <w:rPr>
-          <w:sz w:val="40"/>
-          <w:szCs w:val="40"/>
-        </w:rPr>
-      </w:pPr>
-    </w:p>
-    <w:p>
-      <w:pPr>
-        <w:rPr>
-          <w:sz w:val="40"/>
-          <w:szCs w:val="40"/>
-        </w:rPr>
-      </w:pPr>
-    </w:p>
-    <w:p>
-      <w:pPr>
-        <w:rPr>
-          <w:sz w:val="40"/>
-          <w:szCs w:val="40"/>
-        </w:rPr>
-      </w:pPr>
-    </w:p>
-    <w:p>
-      <w:pPr>
-        <w:rPr>
-          <w:sz w:val="40"/>
-          <w:szCs w:val="40"/>
-        </w:rPr>
-      </w:pPr>
-    </w:p>
-    <w:p>
-      <w:pPr>
-        <w:rPr>
-          <w:sz w:val="40"/>
-          <w:szCs w:val="40"/>
-        </w:rPr>
-      </w:pPr>
-      <w:r>
-        <w:rPr>
-          <w:color w:val="2F5496" w:themeColor="accent5" w:themeShade="BF"/>
-          <w:sz w:val="40"/>
-          <w:szCs w:val="40"/>
-        </w:rPr>
-        <w:lastRenderedPageBreak/>
+        <w:pStyle w:val="ListParagraph"/>
+        <w:ind w:left="1080"/>
+        <w:rPr>
+          <w:sz w:val="32"/>
+          <w:szCs w:val="32"/>
+        </w:rPr>
+      </w:pPr>
+    </w:p>
+    <w:p>
+      <w:pPr>
+        <w:rPr>
+          <w:sz w:val="40"/>
+          <w:szCs w:val="40"/>
+        </w:rPr>
+      </w:pPr>
+    </w:p>
+    <w:p>
+      <w:pPr>
+        <w:rPr>
+          <w:sz w:val="40"/>
+          <w:szCs w:val="40"/>
+        </w:rPr>
+      </w:pPr>
+    </w:p>
+    <w:p>
+      <w:pPr>
+        <w:rPr>
+          <w:sz w:val="40"/>
+          <w:szCs w:val="40"/>
+        </w:rPr>
+      </w:pPr>
+    </w:p>
+    <w:p>
+      <w:pPr>
+        <w:rPr>
+          <w:sz w:val="40"/>
+          <w:szCs w:val="40"/>
+        </w:rPr>
+      </w:pPr>
+    </w:p>
+    <w:p>
+      <w:pPr>
+        <w:rPr>
+          <w:sz w:val="40"/>
+          <w:szCs w:val="40"/>
+        </w:rPr>
+      </w:pPr>
+    </w:p>
+    <w:p>
+      <w:pPr>
+        <w:rPr>
+          <w:sz w:val="40"/>
+          <w:szCs w:val="40"/>
+        </w:rPr>
+      </w:pPr>
+    </w:p>
+    <w:p>
+      <w:pPr>
+        <w:rPr>
+          <w:sz w:val="40"/>
+          <w:szCs w:val="40"/>
+        </w:rPr>
+      </w:pPr>
+    </w:p>
+    <w:p>
+      <w:pPr>
+        <w:rPr>
+          <w:sz w:val="40"/>
+          <w:szCs w:val="40"/>
+        </w:rPr>
+      </w:pPr>
+    </w:p>
+    <w:p>
+      <w:pPr>
+        <w:rPr>
+          <w:sz w:val="40"/>
+          <w:szCs w:val="40"/>
+        </w:rPr>
+      </w:pPr>
+    </w:p>
+    <w:p>
+      <w:pPr>
+        <w:rPr>
+          <w:sz w:val="40"/>
+          <w:szCs w:val="40"/>
+        </w:rPr>
+      </w:pPr>
+    </w:p>
+    <w:p>
+      <w:pPr>
+        <w:rPr>
+          <w:sz w:val="40"/>
+          <w:szCs w:val="40"/>
+        </w:rPr>
+      </w:pPr>
+    </w:p>
+    <w:p>
+      <w:pPr>
+        <w:rPr>
+          <w:sz w:val="40"/>
+          <w:szCs w:val="40"/>
+        </w:rPr>
+      </w:pPr>
+    </w:p>
+    <w:p>
+      <w:pPr>
+        <w:rPr>
+          <w:sz w:val="40"/>
+          <w:szCs w:val="40"/>
+        </w:rPr>
+      </w:pPr>
+    </w:p>
+    <w:p>
+      <w:pPr>
+        <w:rPr>
+          <w:sz w:val="40"/>
+          <w:szCs w:val="40"/>
+        </w:rPr>
+      </w:pPr>
+    </w:p>
+    <w:p>
+      <w:pPr>
+        <w:rPr>
+          <w:sz w:val="40"/>
+          <w:szCs w:val="40"/>
+        </w:rPr>
+      </w:pPr>
+    </w:p>
+    <w:p>
+      <w:pPr>
+        <w:rPr>
+          <w:sz w:val="40"/>
+          <w:szCs w:val="40"/>
+        </w:rPr>
+      </w:pPr>
+      <w:r>
+        <w:rPr>
+          <w:color w:val="2F5496" w:themeColor="accent5" w:themeShade="BF"/>
+          <w:sz w:val="40"/>
+          <w:szCs w:val="40"/>
+        </w:rPr>
         <w:t xml:space="preserve">Use case: </w:t>
       </w:r>
       <w:r>
@@ -1540,58 +1459,37 @@
           <w:sz w:val="32"/>
           <w:szCs w:val="32"/>
         </w:rPr>
-        <w:t>Sharing</w:t>
-      </w:r>
-      <w:r>
-        <w:rPr>
-          <w:sz w:val="32"/>
-          <w:szCs w:val="32"/>
+        <w:t xml:space="preserve">Sharing </w:t>
+      </w:r>
+    </w:p>
+    <w:p>
+      <w:pPr>
+        <w:rPr>
+          <w:sz w:val="32"/>
+          <w:szCs w:val="32"/>
+        </w:rPr>
+      </w:pPr>
+      <w:r>
+        <w:rPr>
+          <w:color w:val="2F5496" w:themeColor="accent5" w:themeShade="BF"/>
+          <w:sz w:val="40"/>
+          <w:szCs w:val="40"/>
+        </w:rPr>
+        <w:t>Over view:</w:t>
+      </w:r>
+      <w:r>
+        <w:rPr>
+          <w:sz w:val="40"/>
+          <w:szCs w:val="40"/>
         </w:rPr>
         <w:t xml:space="preserve"> </w:t>
       </w:r>
-    </w:p>
-    <w:p>
-      <w:pPr>
-        <w:rPr>
-          <w:sz w:val="32"/>
-          <w:szCs w:val="32"/>
-        </w:rPr>
-      </w:pPr>
-      <w:r>
-        <w:rPr>
-          <w:color w:val="2F5496" w:themeColor="accent5" w:themeShade="BF"/>
-          <w:sz w:val="40"/>
-          <w:szCs w:val="40"/>
-        </w:rPr>
-        <w:t>Over view:</w:t>
-      </w:r>
-      <w:r>
-        <w:rPr>
-          <w:sz w:val="40"/>
-          <w:szCs w:val="40"/>
-        </w:rPr>
-        <w:t xml:space="preserve"> </w:t>
-      </w:r>
-      <w:r>
-        <w:rPr>
-          <w:sz w:val="32"/>
-          <w:szCs w:val="32"/>
-        </w:rPr>
-        <w:t xml:space="preserve">Users can </w:t>
-      </w:r>
-      <w:r>
-        <w:rPr>
-          <w:sz w:val="32"/>
-          <w:szCs w:val="32"/>
-        </w:rPr>
-        <w:t xml:space="preserve">share </w:t>
-      </w:r>
-      <w:r>
-        <w:rPr>
-          <w:sz w:val="32"/>
-          <w:szCs w:val="32"/>
-        </w:rPr>
-        <w:t xml:space="preserve">any post. </w:t>
+      <w:r>
+        <w:rPr>
+          <w:sz w:val="32"/>
+          <w:szCs w:val="32"/>
+        </w:rPr>
+        <w:t xml:space="preserve">Users can share any post. </w:t>
       </w:r>
     </w:p>
     <w:p>
@@ -1709,21 +1607,7 @@
           <w:sz w:val="32"/>
           <w:szCs w:val="32"/>
         </w:rPr>
-        <w:t>He find</w:t>
-      </w:r>
-      <w:r>
-        <w:rPr>
-          <w:sz w:val="32"/>
-          <w:szCs w:val="32"/>
-        </w:rPr>
-        <w:t>s</w:t>
-      </w:r>
-      <w:r>
-        <w:rPr>
-          <w:sz w:val="32"/>
-          <w:szCs w:val="32"/>
-        </w:rPr>
-        <w:t xml:space="preserve"> different posts </w:t>
+        <w:t xml:space="preserve">He finds different posts </w:t>
       </w:r>
     </w:p>
     <w:p>
@@ -1743,37 +1627,1279 @@
           <w:sz w:val="32"/>
           <w:szCs w:val="32"/>
         </w:rPr>
-        <w:t>After reading any</w:t>
-      </w:r>
-      <w:r>
-        <w:rPr>
-          <w:sz w:val="32"/>
-          <w:szCs w:val="32"/>
+        <w:t>After reading any post, he wants to share a post with his friends on his timeline</w:t>
+      </w:r>
+      <w:r>
+        <w:rPr>
+          <w:sz w:val="32"/>
+          <w:szCs w:val="32"/>
+        </w:rPr>
+        <w:t>.</w:t>
+      </w:r>
+    </w:p>
+    <w:p>
+      <w:pPr>
+        <w:rPr>
+          <w:sz w:val="32"/>
+          <w:szCs w:val="32"/>
+        </w:rPr>
+      </w:pPr>
+    </w:p>
+    <w:p>
+      <w:pPr>
+        <w:rPr>
+          <w:sz w:val="32"/>
+          <w:szCs w:val="32"/>
+        </w:rPr>
+      </w:pPr>
+    </w:p>
+    <w:p>
+      <w:pPr>
+        <w:rPr>
+          <w:sz w:val="32"/>
+          <w:szCs w:val="32"/>
+        </w:rPr>
+      </w:pPr>
+    </w:p>
+    <w:p>
+      <w:pPr>
+        <w:rPr>
+          <w:sz w:val="32"/>
+          <w:szCs w:val="32"/>
+        </w:rPr>
+      </w:pPr>
+    </w:p>
+    <w:p>
+      <w:pPr>
+        <w:rPr>
+          <w:sz w:val="32"/>
+          <w:szCs w:val="32"/>
+        </w:rPr>
+      </w:pPr>
+    </w:p>
+    <w:p>
+      <w:pPr>
+        <w:rPr>
+          <w:sz w:val="32"/>
+          <w:szCs w:val="32"/>
+        </w:rPr>
+      </w:pPr>
+    </w:p>
+    <w:p>
+      <w:pPr>
+        <w:rPr>
+          <w:sz w:val="32"/>
+          <w:szCs w:val="32"/>
+        </w:rPr>
+      </w:pPr>
+    </w:p>
+    <w:p>
+      <w:pPr>
+        <w:rPr>
+          <w:sz w:val="32"/>
+          <w:szCs w:val="32"/>
+        </w:rPr>
+      </w:pPr>
+    </w:p>
+    <w:p>
+      <w:pPr>
+        <w:rPr>
+          <w:sz w:val="32"/>
+          <w:szCs w:val="32"/>
+        </w:rPr>
+      </w:pPr>
+    </w:p>
+    <w:p>
+      <w:pPr>
+        <w:rPr>
+          <w:sz w:val="32"/>
+          <w:szCs w:val="32"/>
+        </w:rPr>
+      </w:pPr>
+    </w:p>
+    <w:p>
+      <w:pPr>
+        <w:rPr>
+          <w:sz w:val="32"/>
+          <w:szCs w:val="32"/>
+        </w:rPr>
+      </w:pPr>
+    </w:p>
+    <w:p>
+      <w:pPr>
+        <w:rPr>
+          <w:sz w:val="32"/>
+          <w:szCs w:val="32"/>
+        </w:rPr>
+      </w:pPr>
+    </w:p>
+    <w:p>
+      <w:pPr>
+        <w:rPr>
+          <w:sz w:val="32"/>
+          <w:szCs w:val="32"/>
+        </w:rPr>
+      </w:pPr>
+    </w:p>
+    <w:p>
+      <w:pPr>
+        <w:rPr>
+          <w:sz w:val="32"/>
+          <w:szCs w:val="32"/>
+        </w:rPr>
+      </w:pPr>
+    </w:p>
+    <w:p>
+      <w:pPr>
+        <w:rPr>
+          <w:sz w:val="32"/>
+          <w:szCs w:val="32"/>
+        </w:rPr>
+      </w:pPr>
+    </w:p>
+    <w:p>
+      <w:pPr>
+        <w:rPr>
+          <w:sz w:val="32"/>
+          <w:szCs w:val="32"/>
+        </w:rPr>
+      </w:pPr>
+    </w:p>
+    <w:p>
+      <w:pPr>
+        <w:rPr>
+          <w:sz w:val="40"/>
+          <w:szCs w:val="40"/>
+        </w:rPr>
+      </w:pPr>
+      <w:r>
+        <w:rPr>
+          <w:color w:val="2F5496" w:themeColor="accent5" w:themeShade="BF"/>
+          <w:sz w:val="40"/>
+          <w:szCs w:val="40"/>
+        </w:rPr>
+        <w:t xml:space="preserve">Use case: </w:t>
+      </w:r>
+      <w:proofErr w:type="gramStart"/>
+      <w:r>
+        <w:rPr>
+          <w:sz w:val="32"/>
+          <w:szCs w:val="32"/>
+        </w:rPr>
+        <w:t xml:space="preserve">creating </w:t>
+      </w:r>
+      <w:r>
+        <w:rPr>
+          <w:sz w:val="32"/>
+          <w:szCs w:val="32"/>
+        </w:rPr>
+        <w:t xml:space="preserve"> groups</w:t>
+      </w:r>
+      <w:proofErr w:type="gramEnd"/>
+    </w:p>
+    <w:p>
+      <w:pPr>
+        <w:pStyle w:val="NormalWeb"/>
+        <w:spacing w:before="0" w:beforeAutospacing="0" w:after="0" w:afterAutospacing="0"/>
+      </w:pPr>
+      <w:r>
+        <w:rPr>
+          <w:color w:val="2F5496" w:themeColor="accent5" w:themeShade="BF"/>
+          <w:sz w:val="40"/>
+          <w:szCs w:val="40"/>
+        </w:rPr>
+        <w:t>Over view:</w:t>
+      </w:r>
+      <w:r>
+        <w:rPr>
+          <w:sz w:val="40"/>
+          <w:szCs w:val="40"/>
         </w:rPr>
         <w:t xml:space="preserve"> </w:t>
       </w:r>
       <w:r>
         <w:rPr>
-          <w:sz w:val="32"/>
-          <w:szCs w:val="32"/>
-        </w:rPr>
-        <w:t xml:space="preserve">post, </w:t>
-      </w:r>
-      <w:r>
-        <w:rPr>
-          <w:sz w:val="32"/>
-          <w:szCs w:val="32"/>
-        </w:rPr>
-        <w:t>he wants to share a post with his friends on his timeline</w:t>
-      </w:r>
-    </w:p>
-    <w:p>
-      <w:pPr>
-        <w:rPr>
-          <w:sz w:val="40"/>
-          <w:szCs w:val="40"/>
-        </w:rPr>
-      </w:pPr>
+          <w:rFonts w:ascii="Arial" w:hAnsi="Arial" w:cs="Arial"/>
+          <w:color w:val="000000"/>
+          <w:sz w:val="32"/>
+          <w:szCs w:val="32"/>
+        </w:rPr>
+        <w:t>a user creates a group which can take number of people that may share the same things together.</w:t>
+      </w:r>
+    </w:p>
+    <w:p>
+      <w:pPr>
+        <w:rPr>
+          <w:b/>
+          <w:bCs/>
+          <w:sz w:val="32"/>
+          <w:szCs w:val="32"/>
+        </w:rPr>
+      </w:pPr>
+    </w:p>
+    <w:p>
+      <w:pPr>
+        <w:rPr>
+          <w:sz w:val="32"/>
+          <w:szCs w:val="32"/>
+        </w:rPr>
+      </w:pPr>
+      <w:r>
+        <w:rPr>
+          <w:color w:val="2F5496" w:themeColor="accent5" w:themeShade="BF"/>
+          <w:sz w:val="40"/>
+          <w:szCs w:val="40"/>
+        </w:rPr>
+        <w:t>Actors</w:t>
+      </w:r>
+      <w:r>
+        <w:rPr>
+          <w:color w:val="2F5496" w:themeColor="accent5" w:themeShade="BF"/>
+          <w:sz w:val="40"/>
+          <w:szCs w:val="40"/>
+        </w:rPr>
+        <w:t>:</w:t>
+      </w:r>
+      <w:r>
+        <w:rPr>
+          <w:sz w:val="32"/>
+          <w:szCs w:val="32"/>
+        </w:rPr>
+        <w:t xml:space="preserve"> Users.</w:t>
+      </w:r>
+    </w:p>
+    <w:p>
+      <w:pPr>
+        <w:rPr>
+          <w:sz w:val="32"/>
+          <w:szCs w:val="32"/>
+        </w:rPr>
+      </w:pPr>
+      <w:r>
+        <w:rPr>
+          <w:color w:val="2F5496" w:themeColor="accent5" w:themeShade="BF"/>
+          <w:sz w:val="40"/>
+          <w:szCs w:val="40"/>
+        </w:rPr>
+        <w:t>Pre-conditions:</w:t>
+      </w:r>
+      <w:r>
+        <w:rPr>
+          <w:sz w:val="32"/>
+          <w:szCs w:val="32"/>
+        </w:rPr>
+        <w:t xml:space="preserve"> </w:t>
+      </w:r>
+      <w:r>
+        <w:rPr>
+          <w:sz w:val="32"/>
+          <w:szCs w:val="32"/>
+        </w:rPr>
+        <w:t>User is logged in.</w:t>
+      </w:r>
+    </w:p>
+    <w:p>
+      <w:pPr>
+        <w:rPr>
+          <w:color w:val="2F5496" w:themeColor="accent5" w:themeShade="BF"/>
+          <w:sz w:val="40"/>
+          <w:szCs w:val="40"/>
+        </w:rPr>
+      </w:pPr>
+      <w:r>
+        <w:rPr>
+          <w:color w:val="2F5496" w:themeColor="accent5" w:themeShade="BF"/>
+          <w:sz w:val="40"/>
+          <w:szCs w:val="40"/>
+        </w:rPr>
+        <w:t>Main success scenario:</w:t>
+      </w:r>
+    </w:p>
+    <w:p>
+      <w:pPr>
+        <w:pStyle w:val="ListParagraph"/>
+        <w:numPr>
+          <w:ilvl w:val="0"/>
+          <w:numId w:val="9"/>
+        </w:numPr>
+        <w:rPr>
+          <w:sz w:val="32"/>
+          <w:szCs w:val="32"/>
+        </w:rPr>
+      </w:pPr>
+      <w:r>
+        <w:rPr>
+          <w:rFonts w:cs="Arial"/>
+          <w:color w:val="000000"/>
+          <w:sz w:val="32"/>
+          <w:szCs w:val="32"/>
+        </w:rPr>
+        <w:t>User chooses a group name.</w:t>
+      </w:r>
+    </w:p>
+    <w:p>
+      <w:pPr>
+        <w:pStyle w:val="ListParagraph"/>
+        <w:numPr>
+          <w:ilvl w:val="0"/>
+          <w:numId w:val="9"/>
+        </w:numPr>
+        <w:rPr>
+          <w:sz w:val="32"/>
+          <w:szCs w:val="32"/>
+        </w:rPr>
+      </w:pPr>
+      <w:r>
+        <w:rPr>
+          <w:rFonts w:cs="Arial"/>
+          <w:color w:val="000000"/>
+          <w:sz w:val="32"/>
+          <w:szCs w:val="32"/>
+        </w:rPr>
+        <w:t>User chooses the privacy settings for the group.</w:t>
+      </w:r>
+    </w:p>
+    <w:p>
+      <w:pPr>
+        <w:pStyle w:val="ListParagraph"/>
+        <w:numPr>
+          <w:ilvl w:val="0"/>
+          <w:numId w:val="9"/>
+        </w:numPr>
+        <w:rPr>
+          <w:sz w:val="32"/>
+          <w:szCs w:val="32"/>
+        </w:rPr>
+      </w:pPr>
+      <w:r>
+        <w:rPr>
+          <w:rFonts w:cs="Arial"/>
+          <w:color w:val="000000"/>
+          <w:sz w:val="32"/>
+          <w:szCs w:val="32"/>
+        </w:rPr>
+        <w:t>User adds another users to the group.</w:t>
+      </w:r>
+    </w:p>
+    <w:p>
+      <w:pPr>
+        <w:pStyle w:val="ListParagraph"/>
+        <w:numPr>
+          <w:ilvl w:val="0"/>
+          <w:numId w:val="9"/>
+        </w:numPr>
+        <w:rPr>
+          <w:sz w:val="32"/>
+          <w:szCs w:val="32"/>
+        </w:rPr>
+      </w:pPr>
+      <w:r>
+        <w:rPr>
+          <w:rFonts w:cs="Arial"/>
+          <w:color w:val="000000"/>
+          <w:sz w:val="32"/>
+          <w:szCs w:val="32"/>
+        </w:rPr>
+        <w:t>Group is created.</w:t>
+      </w:r>
+    </w:p>
+    <w:p>
+      <w:pPr>
+        <w:rPr>
+          <w:sz w:val="40"/>
+          <w:szCs w:val="40"/>
+        </w:rPr>
+      </w:pPr>
+    </w:p>
+    <w:p>
+      <w:pPr>
+        <w:rPr>
+          <w:sz w:val="40"/>
+          <w:szCs w:val="40"/>
+        </w:rPr>
+      </w:pPr>
+    </w:p>
+    <w:p>
+      <w:pPr>
+        <w:rPr>
+          <w:sz w:val="40"/>
+          <w:szCs w:val="40"/>
+        </w:rPr>
+      </w:pPr>
+    </w:p>
+    <w:p>
+      <w:pPr>
+        <w:rPr>
+          <w:sz w:val="40"/>
+          <w:szCs w:val="40"/>
+        </w:rPr>
+      </w:pPr>
+      <w:r>
+        <w:rPr>
+          <w:sz w:val="40"/>
+          <w:szCs w:val="40"/>
+        </w:rPr>
+        <w:br w:type="page"/>
+      </w:r>
+    </w:p>
+    <w:p>
+      <w:pPr>
+        <w:rPr>
+          <w:sz w:val="40"/>
+          <w:szCs w:val="40"/>
+        </w:rPr>
+      </w:pPr>
+      <w:r>
+        <w:rPr>
+          <w:color w:val="2F5496" w:themeColor="accent5" w:themeShade="BF"/>
+          <w:sz w:val="40"/>
+          <w:szCs w:val="40"/>
+        </w:rPr>
+        <w:lastRenderedPageBreak/>
+        <w:t xml:space="preserve">Use case: </w:t>
+      </w:r>
+      <w:r>
+        <w:rPr>
+          <w:sz w:val="32"/>
+          <w:szCs w:val="32"/>
+        </w:rPr>
+        <w:t>Add a friend</w:t>
+      </w:r>
+    </w:p>
+    <w:p>
+      <w:pPr>
+        <w:pStyle w:val="NormalWeb"/>
+        <w:spacing w:before="0" w:beforeAutospacing="0" w:after="0" w:afterAutospacing="0"/>
+      </w:pPr>
+      <w:r>
+        <w:rPr>
+          <w:color w:val="2F5496" w:themeColor="accent5" w:themeShade="BF"/>
+          <w:sz w:val="40"/>
+          <w:szCs w:val="40"/>
+        </w:rPr>
+        <w:t>Over view:</w:t>
+      </w:r>
+      <w:r>
+        <w:rPr>
+          <w:sz w:val="40"/>
+          <w:szCs w:val="40"/>
+        </w:rPr>
+        <w:t xml:space="preserve"> </w:t>
+      </w:r>
+      <w:r>
+        <w:rPr>
+          <w:rFonts w:ascii="Arial" w:hAnsi="Arial" w:cs="Arial"/>
+          <w:color w:val="000000"/>
+          <w:sz w:val="32"/>
+          <w:szCs w:val="32"/>
+        </w:rPr>
+        <w:t>User adds a friend to his account.</w:t>
+      </w:r>
+    </w:p>
+    <w:p>
+      <w:pPr>
+        <w:rPr>
+          <w:sz w:val="32"/>
+          <w:szCs w:val="32"/>
+        </w:rPr>
+      </w:pPr>
+      <w:r>
+        <w:rPr>
+          <w:color w:val="2F5496" w:themeColor="accent5" w:themeShade="BF"/>
+          <w:sz w:val="40"/>
+          <w:szCs w:val="40"/>
+        </w:rPr>
+        <w:t>Actors</w:t>
+      </w:r>
+      <w:r>
+        <w:rPr>
+          <w:color w:val="2F5496" w:themeColor="accent5" w:themeShade="BF"/>
+          <w:sz w:val="40"/>
+          <w:szCs w:val="40"/>
+        </w:rPr>
+        <w:t>:</w:t>
+      </w:r>
+      <w:r>
+        <w:rPr>
+          <w:sz w:val="32"/>
+          <w:szCs w:val="32"/>
+        </w:rPr>
+        <w:t xml:space="preserve"> Users.</w:t>
+      </w:r>
+    </w:p>
+    <w:p>
+      <w:pPr>
+        <w:rPr>
+          <w:sz w:val="32"/>
+          <w:szCs w:val="32"/>
+        </w:rPr>
+      </w:pPr>
+      <w:r>
+        <w:rPr>
+          <w:color w:val="2F5496" w:themeColor="accent5" w:themeShade="BF"/>
+          <w:sz w:val="40"/>
+          <w:szCs w:val="40"/>
+        </w:rPr>
+        <w:t>Pre-conditions:</w:t>
+      </w:r>
+      <w:r>
+        <w:rPr>
+          <w:sz w:val="32"/>
+          <w:szCs w:val="32"/>
+        </w:rPr>
+        <w:t xml:space="preserve"> </w:t>
+      </w:r>
+      <w:r>
+        <w:rPr>
+          <w:sz w:val="32"/>
+          <w:szCs w:val="32"/>
+        </w:rPr>
+        <w:t>User has an account, user is logged in.</w:t>
+      </w:r>
+    </w:p>
+    <w:p>
+      <w:pPr>
+        <w:rPr>
+          <w:color w:val="2F5496" w:themeColor="accent5" w:themeShade="BF"/>
+          <w:sz w:val="40"/>
+          <w:szCs w:val="40"/>
+        </w:rPr>
+      </w:pPr>
+      <w:r>
+        <w:rPr>
+          <w:color w:val="2F5496" w:themeColor="accent5" w:themeShade="BF"/>
+          <w:sz w:val="40"/>
+          <w:szCs w:val="40"/>
+        </w:rPr>
+        <w:t>Main success scenario:</w:t>
+      </w:r>
+    </w:p>
+    <w:p>
+      <w:pPr>
+        <w:pStyle w:val="ListParagraph"/>
+        <w:numPr>
+          <w:ilvl w:val="0"/>
+          <w:numId w:val="13"/>
+        </w:numPr>
+        <w:rPr>
+          <w:color w:val="2F5496" w:themeColor="accent5" w:themeShade="BF"/>
+          <w:sz w:val="40"/>
+          <w:szCs w:val="40"/>
+        </w:rPr>
+      </w:pPr>
+      <w:r>
+        <w:rPr>
+          <w:sz w:val="32"/>
+          <w:szCs w:val="32"/>
+        </w:rPr>
+        <w:t xml:space="preserve"> </w:t>
+      </w:r>
+      <w:r>
+        <w:rPr>
+          <w:sz w:val="32"/>
+          <w:szCs w:val="32"/>
+        </w:rPr>
+        <w:t>User knows someone and wants to communicate with him.</w:t>
+      </w:r>
+    </w:p>
+    <w:p>
+      <w:pPr>
+        <w:pStyle w:val="ListParagraph"/>
+        <w:numPr>
+          <w:ilvl w:val="0"/>
+          <w:numId w:val="13"/>
+        </w:numPr>
+        <w:rPr>
+          <w:color w:val="2F5496" w:themeColor="accent5" w:themeShade="BF"/>
+          <w:sz w:val="40"/>
+          <w:szCs w:val="40"/>
+        </w:rPr>
+      </w:pPr>
+      <w:r>
+        <w:rPr>
+          <w:sz w:val="32"/>
+          <w:szCs w:val="32"/>
+        </w:rPr>
+        <w:t>User searches for an account.</w:t>
+      </w:r>
+    </w:p>
+    <w:p>
+      <w:pPr>
+        <w:pStyle w:val="ListParagraph"/>
+        <w:numPr>
+          <w:ilvl w:val="0"/>
+          <w:numId w:val="13"/>
+        </w:numPr>
+        <w:rPr>
+          <w:sz w:val="32"/>
+          <w:szCs w:val="32"/>
+        </w:rPr>
+      </w:pPr>
+      <w:r>
+        <w:rPr>
+          <w:sz w:val="32"/>
+          <w:szCs w:val="32"/>
+        </w:rPr>
+        <w:t>User adds him to his friends list.</w:t>
+      </w:r>
+    </w:p>
+    <w:p>
+      <w:pPr>
+        <w:rPr>
+          <w:sz w:val="32"/>
+          <w:szCs w:val="32"/>
+        </w:rPr>
+      </w:pPr>
+      <w:r>
+        <w:rPr>
+          <w:sz w:val="32"/>
+          <w:szCs w:val="32"/>
+        </w:rPr>
+        <w:br w:type="page"/>
+      </w:r>
+    </w:p>
+    <w:p>
+      <w:pPr>
+        <w:rPr>
+          <w:sz w:val="40"/>
+          <w:szCs w:val="40"/>
+        </w:rPr>
+      </w:pPr>
+      <w:r>
+        <w:rPr>
+          <w:color w:val="2F5496" w:themeColor="accent5" w:themeShade="BF"/>
+          <w:sz w:val="40"/>
+          <w:szCs w:val="40"/>
+        </w:rPr>
+        <w:lastRenderedPageBreak/>
+        <w:t xml:space="preserve">Use case: </w:t>
+      </w:r>
+      <w:r>
+        <w:rPr>
+          <w:sz w:val="32"/>
+          <w:szCs w:val="32"/>
+        </w:rPr>
+        <w:t>Add a member to a group</w:t>
+      </w:r>
+    </w:p>
+    <w:p>
+      <w:pPr>
+        <w:pStyle w:val="NormalWeb"/>
+        <w:spacing w:before="0" w:beforeAutospacing="0" w:after="0" w:afterAutospacing="0"/>
+      </w:pPr>
+      <w:r>
+        <w:rPr>
+          <w:color w:val="2F5496" w:themeColor="accent5" w:themeShade="BF"/>
+          <w:sz w:val="40"/>
+          <w:szCs w:val="40"/>
+        </w:rPr>
+        <w:t>Over view:</w:t>
+      </w:r>
+      <w:r>
+        <w:rPr>
+          <w:sz w:val="40"/>
+          <w:szCs w:val="40"/>
+        </w:rPr>
+        <w:t xml:space="preserve"> </w:t>
+      </w:r>
+      <w:r>
+        <w:rPr>
+          <w:rFonts w:ascii="Arial" w:hAnsi="Arial" w:cs="Arial"/>
+          <w:color w:val="000000"/>
+          <w:sz w:val="32"/>
+          <w:szCs w:val="32"/>
+        </w:rPr>
+        <w:t>User adds an account to a group</w:t>
+      </w:r>
+    </w:p>
+    <w:p>
+      <w:pPr>
+        <w:rPr>
+          <w:sz w:val="32"/>
+          <w:szCs w:val="32"/>
+        </w:rPr>
+      </w:pPr>
+      <w:r>
+        <w:rPr>
+          <w:color w:val="2F5496" w:themeColor="accent5" w:themeShade="BF"/>
+          <w:sz w:val="40"/>
+          <w:szCs w:val="40"/>
+        </w:rPr>
+        <w:t>Actors</w:t>
+      </w:r>
+      <w:r>
+        <w:rPr>
+          <w:color w:val="2F5496" w:themeColor="accent5" w:themeShade="BF"/>
+          <w:sz w:val="40"/>
+          <w:szCs w:val="40"/>
+        </w:rPr>
+        <w:t>:</w:t>
+      </w:r>
+      <w:r>
+        <w:rPr>
+          <w:sz w:val="32"/>
+          <w:szCs w:val="32"/>
+        </w:rPr>
+        <w:t xml:space="preserve"> User.</w:t>
+      </w:r>
+    </w:p>
+    <w:p>
+      <w:pPr>
+        <w:rPr>
+          <w:sz w:val="32"/>
+          <w:szCs w:val="32"/>
+        </w:rPr>
+      </w:pPr>
+      <w:r>
+        <w:rPr>
+          <w:color w:val="2F5496" w:themeColor="accent5" w:themeShade="BF"/>
+          <w:sz w:val="40"/>
+          <w:szCs w:val="40"/>
+        </w:rPr>
+        <w:t>Pre-conditions:</w:t>
+      </w:r>
+      <w:r>
+        <w:rPr>
+          <w:sz w:val="32"/>
+          <w:szCs w:val="32"/>
+        </w:rPr>
+        <w:t xml:space="preserve"> </w:t>
+      </w:r>
+      <w:r>
+        <w:rPr>
+          <w:sz w:val="32"/>
+          <w:szCs w:val="32"/>
+        </w:rPr>
+        <w:t>User has an account, user is logged in, User is in the group.</w:t>
+      </w:r>
+    </w:p>
+    <w:p>
+      <w:pPr>
+        <w:rPr>
+          <w:color w:val="2F5496" w:themeColor="accent5" w:themeShade="BF"/>
+          <w:sz w:val="40"/>
+          <w:szCs w:val="40"/>
+        </w:rPr>
+      </w:pPr>
+      <w:r>
+        <w:rPr>
+          <w:color w:val="2F5496" w:themeColor="accent5" w:themeShade="BF"/>
+          <w:sz w:val="40"/>
+          <w:szCs w:val="40"/>
+        </w:rPr>
+        <w:t>Main success scenario:</w:t>
+      </w:r>
+    </w:p>
+    <w:p>
+      <w:pPr>
+        <w:pStyle w:val="ListParagraph"/>
+        <w:numPr>
+          <w:ilvl w:val="0"/>
+          <w:numId w:val="14"/>
+        </w:numPr>
+        <w:rPr>
+          <w:color w:val="2F5496" w:themeColor="accent5" w:themeShade="BF"/>
+          <w:sz w:val="40"/>
+          <w:szCs w:val="40"/>
+        </w:rPr>
+      </w:pPr>
+      <w:r>
+        <w:rPr>
+          <w:sz w:val="32"/>
+          <w:szCs w:val="32"/>
+        </w:rPr>
+        <w:t xml:space="preserve"> </w:t>
+      </w:r>
+      <w:r>
+        <w:rPr>
+          <w:sz w:val="32"/>
+          <w:szCs w:val="32"/>
+        </w:rPr>
+        <w:t>User knows someone and wants to add him to a created group.</w:t>
+      </w:r>
+    </w:p>
+    <w:p>
+      <w:pPr>
+        <w:pStyle w:val="ListParagraph"/>
+        <w:numPr>
+          <w:ilvl w:val="0"/>
+          <w:numId w:val="14"/>
+        </w:numPr>
+        <w:rPr>
+          <w:color w:val="2F5496" w:themeColor="accent5" w:themeShade="BF"/>
+          <w:sz w:val="40"/>
+          <w:szCs w:val="40"/>
+        </w:rPr>
+      </w:pPr>
+      <w:r>
+        <w:rPr>
+          <w:sz w:val="32"/>
+          <w:szCs w:val="32"/>
+        </w:rPr>
+        <w:t>User searches for an account.</w:t>
+      </w:r>
+    </w:p>
+    <w:p>
+      <w:pPr>
+        <w:pStyle w:val="ListParagraph"/>
+        <w:numPr>
+          <w:ilvl w:val="0"/>
+          <w:numId w:val="14"/>
+        </w:numPr>
+        <w:rPr>
+          <w:sz w:val="32"/>
+          <w:szCs w:val="32"/>
+        </w:rPr>
+      </w:pPr>
+      <w:r>
+        <w:rPr>
+          <w:sz w:val="32"/>
+          <w:szCs w:val="32"/>
+        </w:rPr>
+        <w:t>User adds him to the group members.</w:t>
+      </w:r>
+    </w:p>
+    <w:p>
+      <w:pPr>
+        <w:rPr>
+          <w:sz w:val="32"/>
+          <w:szCs w:val="32"/>
+        </w:rPr>
+      </w:pPr>
+      <w:r>
+        <w:rPr>
+          <w:sz w:val="32"/>
+          <w:szCs w:val="32"/>
+        </w:rPr>
+        <w:br w:type="page"/>
+      </w:r>
+    </w:p>
+    <w:p>
+      <w:pPr>
+        <w:rPr>
+          <w:sz w:val="40"/>
+          <w:szCs w:val="40"/>
+        </w:rPr>
+      </w:pPr>
+      <w:r>
+        <w:rPr>
+          <w:color w:val="2F5496" w:themeColor="accent5" w:themeShade="BF"/>
+          <w:sz w:val="40"/>
+          <w:szCs w:val="40"/>
+        </w:rPr>
+        <w:lastRenderedPageBreak/>
+        <w:t xml:space="preserve">Use case: </w:t>
+      </w:r>
+      <w:r>
+        <w:rPr>
+          <w:sz w:val="32"/>
+          <w:szCs w:val="32"/>
+        </w:rPr>
+        <w:t>Data analysis.</w:t>
+      </w:r>
+    </w:p>
+    <w:p>
+      <w:pPr>
+        <w:pStyle w:val="NormalWeb"/>
+        <w:spacing w:before="0" w:beforeAutospacing="0" w:after="0" w:afterAutospacing="0"/>
+      </w:pPr>
+      <w:r>
+        <w:rPr>
+          <w:color w:val="2F5496" w:themeColor="accent5" w:themeShade="BF"/>
+          <w:sz w:val="40"/>
+          <w:szCs w:val="40"/>
+        </w:rPr>
+        <w:t>Over view:</w:t>
+      </w:r>
+      <w:r>
+        <w:rPr>
+          <w:color w:val="2F5496" w:themeColor="accent5" w:themeShade="BF"/>
+          <w:sz w:val="40"/>
+          <w:szCs w:val="40"/>
+        </w:rPr>
+        <w:t xml:space="preserve"> </w:t>
+      </w:r>
+      <w:r>
+        <w:rPr>
+          <w:rFonts w:asciiTheme="minorHAnsi" w:eastAsiaTheme="minorHAnsi" w:hAnsiTheme="minorHAnsi" w:cstheme="minorBidi"/>
+          <w:sz w:val="32"/>
+          <w:szCs w:val="32"/>
+        </w:rPr>
+        <w:t>data anal</w:t>
+      </w:r>
+      <w:r>
+        <w:rPr>
+          <w:rFonts w:asciiTheme="minorHAnsi" w:eastAsiaTheme="minorHAnsi" w:hAnsiTheme="minorHAnsi" w:cstheme="minorBidi"/>
+          <w:sz w:val="32"/>
+          <w:szCs w:val="32"/>
+        </w:rPr>
+        <w:t>ysis is performed by the system.</w:t>
+      </w:r>
+    </w:p>
+    <w:p>
+      <w:pPr>
+        <w:rPr>
+          <w:sz w:val="32"/>
+          <w:szCs w:val="32"/>
+        </w:rPr>
+      </w:pPr>
+      <w:r>
+        <w:rPr>
+          <w:color w:val="2F5496" w:themeColor="accent5" w:themeShade="BF"/>
+          <w:sz w:val="40"/>
+          <w:szCs w:val="40"/>
+        </w:rPr>
+        <w:t>Actors</w:t>
+      </w:r>
+      <w:r>
+        <w:rPr>
+          <w:color w:val="2F5496" w:themeColor="accent5" w:themeShade="BF"/>
+          <w:sz w:val="40"/>
+          <w:szCs w:val="40"/>
+        </w:rPr>
+        <w:t>:</w:t>
+      </w:r>
+      <w:r>
+        <w:rPr>
+          <w:sz w:val="32"/>
+          <w:szCs w:val="32"/>
+        </w:rPr>
+        <w:t xml:space="preserve"> System, </w:t>
+      </w:r>
+      <w:r>
+        <w:rPr>
+          <w:sz w:val="32"/>
+          <w:szCs w:val="32"/>
+        </w:rPr>
+        <w:t>administrator</w:t>
+      </w:r>
+      <w:r>
+        <w:rPr>
+          <w:sz w:val="32"/>
+          <w:szCs w:val="32"/>
+        </w:rPr>
+        <w:t>.</w:t>
+      </w:r>
+    </w:p>
+    <w:p>
+      <w:pPr>
+        <w:rPr>
+          <w:sz w:val="32"/>
+          <w:szCs w:val="32"/>
+        </w:rPr>
+      </w:pPr>
+      <w:r>
+        <w:rPr>
+          <w:color w:val="2F5496" w:themeColor="accent5" w:themeShade="BF"/>
+          <w:sz w:val="40"/>
+          <w:szCs w:val="40"/>
+        </w:rPr>
+        <w:t>Pre-conditions:</w:t>
+      </w:r>
+      <w:r>
+        <w:rPr>
+          <w:sz w:val="32"/>
+          <w:szCs w:val="32"/>
+        </w:rPr>
+        <w:t xml:space="preserve"> </w:t>
+      </w:r>
+      <w:r>
+        <w:rPr>
+          <w:sz w:val="32"/>
+          <w:szCs w:val="32"/>
+        </w:rPr>
+        <w:t>none.</w:t>
+      </w:r>
+    </w:p>
+    <w:p>
+      <w:pPr>
+        <w:rPr>
+          <w:color w:val="2F5496" w:themeColor="accent5" w:themeShade="BF"/>
+          <w:sz w:val="40"/>
+          <w:szCs w:val="40"/>
+        </w:rPr>
+      </w:pPr>
+      <w:r>
+        <w:rPr>
+          <w:color w:val="2F5496" w:themeColor="accent5" w:themeShade="BF"/>
+          <w:sz w:val="40"/>
+          <w:szCs w:val="40"/>
+        </w:rPr>
+        <w:t>Main success scenario:</w:t>
+      </w:r>
+    </w:p>
+    <w:p>
+      <w:pPr>
+        <w:pStyle w:val="ListParagraph"/>
+        <w:numPr>
+          <w:ilvl w:val="0"/>
+          <w:numId w:val="16"/>
+        </w:numPr>
+        <w:rPr>
+          <w:sz w:val="32"/>
+          <w:szCs w:val="32"/>
+        </w:rPr>
+      </w:pPr>
+      <w:r>
+        <w:rPr>
+          <w:sz w:val="32"/>
+          <w:szCs w:val="32"/>
+        </w:rPr>
+        <w:t>Data analysis is performed by the system.</w:t>
+      </w:r>
+    </w:p>
+    <w:p>
+      <w:pPr>
+        <w:pStyle w:val="ListParagraph"/>
+        <w:numPr>
+          <w:ilvl w:val="0"/>
+          <w:numId w:val="16"/>
+        </w:numPr>
+        <w:rPr>
+          <w:sz w:val="32"/>
+          <w:szCs w:val="32"/>
+        </w:rPr>
+      </w:pPr>
+      <w:r>
+        <w:rPr>
+          <w:sz w:val="32"/>
+          <w:szCs w:val="32"/>
+        </w:rPr>
+        <w:t>Output information is used by the system and the admin.</w:t>
+      </w:r>
+    </w:p>
+    <w:p>
+      <w:pPr>
+        <w:pStyle w:val="ListParagraph"/>
+        <w:ind w:left="630"/>
+        <w:rPr>
+          <w:color w:val="2F5496" w:themeColor="accent5" w:themeShade="BF"/>
+          <w:sz w:val="40"/>
+          <w:szCs w:val="40"/>
+        </w:rPr>
+      </w:pPr>
+    </w:p>
+    <w:p>
+      <w:pPr>
+        <w:ind w:left="270"/>
+        <w:rPr>
+          <w:sz w:val="40"/>
+          <w:szCs w:val="40"/>
+        </w:rPr>
+      </w:pPr>
+    </w:p>
+    <w:p>
+      <w:pPr>
+        <w:rPr>
+          <w:sz w:val="40"/>
+          <w:szCs w:val="40"/>
+        </w:rPr>
+      </w:pPr>
+      <w:r>
+        <w:rPr>
+          <w:sz w:val="40"/>
+          <w:szCs w:val="40"/>
+        </w:rPr>
+        <w:br w:type="page"/>
+      </w:r>
+    </w:p>
+    <w:p>
+      <w:pPr>
+        <w:rPr>
+          <w:sz w:val="40"/>
+          <w:szCs w:val="40"/>
+        </w:rPr>
+      </w:pPr>
+      <w:r>
+        <w:rPr>
+          <w:color w:val="2F5496" w:themeColor="accent5" w:themeShade="BF"/>
+          <w:sz w:val="40"/>
+          <w:szCs w:val="40"/>
+        </w:rPr>
+        <w:lastRenderedPageBreak/>
+        <w:t xml:space="preserve">Use case: </w:t>
+      </w:r>
+      <w:r>
+        <w:rPr>
+          <w:sz w:val="32"/>
+          <w:szCs w:val="32"/>
+        </w:rPr>
+        <w:t>Complete profile information.</w:t>
+      </w:r>
+    </w:p>
+    <w:p>
+      <w:pPr>
+        <w:pStyle w:val="NormalWeb"/>
+        <w:spacing w:before="0" w:beforeAutospacing="0" w:after="0" w:afterAutospacing="0"/>
+      </w:pPr>
+      <w:r>
+        <w:rPr>
+          <w:color w:val="2F5496" w:themeColor="accent5" w:themeShade="BF"/>
+          <w:sz w:val="40"/>
+          <w:szCs w:val="40"/>
+        </w:rPr>
+        <w:t>Over view:</w:t>
+      </w:r>
+      <w:r>
+        <w:rPr>
+          <w:sz w:val="40"/>
+          <w:szCs w:val="40"/>
+        </w:rPr>
+        <w:t xml:space="preserve"> </w:t>
+      </w:r>
+      <w:r>
+        <w:rPr>
+          <w:rFonts w:ascii="Arial" w:hAnsi="Arial" w:cs="Arial"/>
+          <w:color w:val="000000"/>
+          <w:sz w:val="32"/>
+          <w:szCs w:val="32"/>
+        </w:rPr>
+        <w:t>User completes his profile information.</w:t>
+      </w:r>
+    </w:p>
+    <w:p>
+      <w:pPr>
+        <w:rPr>
+          <w:sz w:val="32"/>
+          <w:szCs w:val="32"/>
+        </w:rPr>
+      </w:pPr>
+      <w:r>
+        <w:rPr>
+          <w:color w:val="2F5496" w:themeColor="accent5" w:themeShade="BF"/>
+          <w:sz w:val="40"/>
+          <w:szCs w:val="40"/>
+        </w:rPr>
+        <w:t>Actors</w:t>
+      </w:r>
+      <w:r>
+        <w:rPr>
+          <w:color w:val="2F5496" w:themeColor="accent5" w:themeShade="BF"/>
+          <w:sz w:val="40"/>
+          <w:szCs w:val="40"/>
+        </w:rPr>
+        <w:t>:</w:t>
+      </w:r>
+      <w:r>
+        <w:rPr>
+          <w:sz w:val="32"/>
+          <w:szCs w:val="32"/>
+        </w:rPr>
+        <w:t xml:space="preserve"> Users.</w:t>
+      </w:r>
+    </w:p>
+    <w:p>
+      <w:pPr>
+        <w:rPr>
+          <w:sz w:val="32"/>
+          <w:szCs w:val="32"/>
+        </w:rPr>
+      </w:pPr>
+      <w:r>
+        <w:rPr>
+          <w:color w:val="2F5496" w:themeColor="accent5" w:themeShade="BF"/>
+          <w:sz w:val="40"/>
+          <w:szCs w:val="40"/>
+        </w:rPr>
+        <w:t>Pre-conditions:</w:t>
+      </w:r>
+      <w:r>
+        <w:rPr>
+          <w:sz w:val="32"/>
+          <w:szCs w:val="32"/>
+        </w:rPr>
+        <w:t xml:space="preserve"> </w:t>
+      </w:r>
+      <w:r>
+        <w:rPr>
+          <w:sz w:val="32"/>
+          <w:szCs w:val="32"/>
+        </w:rPr>
+        <w:t>User has an account, user is logged in.</w:t>
+      </w:r>
+    </w:p>
+    <w:p>
+      <w:pPr>
+        <w:rPr>
+          <w:color w:val="2F5496" w:themeColor="accent5" w:themeShade="BF"/>
+          <w:sz w:val="40"/>
+          <w:szCs w:val="40"/>
+        </w:rPr>
+      </w:pPr>
+      <w:r>
+        <w:rPr>
+          <w:color w:val="2F5496" w:themeColor="accent5" w:themeShade="BF"/>
+          <w:sz w:val="40"/>
+          <w:szCs w:val="40"/>
+        </w:rPr>
+        <w:t>Main success scenario:</w:t>
+      </w:r>
+    </w:p>
+    <w:p>
+      <w:pPr>
+        <w:pStyle w:val="ListParagraph"/>
+        <w:numPr>
+          <w:ilvl w:val="0"/>
+          <w:numId w:val="17"/>
+        </w:numPr>
+        <w:rPr>
+          <w:color w:val="2F5496" w:themeColor="accent5" w:themeShade="BF"/>
+          <w:sz w:val="40"/>
+          <w:szCs w:val="40"/>
+        </w:rPr>
+      </w:pPr>
+      <w:r>
+        <w:rPr>
+          <w:sz w:val="32"/>
+          <w:szCs w:val="32"/>
+        </w:rPr>
+        <w:t xml:space="preserve"> </w:t>
+      </w:r>
+      <w:r>
+        <w:rPr>
+          <w:sz w:val="32"/>
+          <w:szCs w:val="32"/>
+        </w:rPr>
+        <w:t>User opens accounts settings.</w:t>
+      </w:r>
+    </w:p>
+    <w:p>
+      <w:pPr>
+        <w:pStyle w:val="ListParagraph"/>
+        <w:numPr>
+          <w:ilvl w:val="0"/>
+          <w:numId w:val="17"/>
+        </w:numPr>
+        <w:rPr>
+          <w:color w:val="2F5496" w:themeColor="accent5" w:themeShade="BF"/>
+          <w:sz w:val="40"/>
+          <w:szCs w:val="40"/>
+        </w:rPr>
+      </w:pPr>
+      <w:r>
+        <w:rPr>
+          <w:sz w:val="32"/>
+          <w:szCs w:val="32"/>
+        </w:rPr>
+        <w:t>User updates his personal information.</w:t>
+      </w:r>
+    </w:p>
+    <w:p>
+      <w:pPr>
+        <w:ind w:left="270"/>
+        <w:rPr>
+          <w:color w:val="2F5496" w:themeColor="accent5" w:themeShade="BF"/>
+          <w:sz w:val="40"/>
+          <w:szCs w:val="40"/>
+        </w:rPr>
+      </w:pPr>
+      <w:r>
+        <w:rPr>
+          <w:sz w:val="40"/>
+          <w:szCs w:val="40"/>
+        </w:rPr>
+        <w:br w:type="page"/>
+      </w:r>
     </w:p>
     <w:p>
       <w:pPr>
@@ -1916,42 +3042,17 @@
           <w:szCs w:val="40"/>
         </w:rPr>
       </w:pPr>
-    </w:p>
-    <w:p>
-      <w:pPr>
-        <w:rPr>
-          <w:sz w:val="40"/>
-          <w:szCs w:val="40"/>
-        </w:rPr>
-      </w:pPr>
-    </w:p>
-    <w:p>
-      <w:pPr>
-        <w:rPr>
-          <w:sz w:val="40"/>
-          <w:szCs w:val="40"/>
-        </w:rPr>
-      </w:pPr>
-    </w:p>
-    <w:p>
-      <w:pPr>
-        <w:rPr>
-          <w:sz w:val="40"/>
-          <w:szCs w:val="40"/>
-        </w:rPr>
-      </w:pPr>
       <w:r>
         <w:rPr>
           <w:noProof/>
           <w:sz w:val="40"/>
           <w:szCs w:val="40"/>
         </w:rPr>
-        <w:lastRenderedPageBreak/>
         <w:drawing>
-          <wp:inline distT="0" distB="0" distL="0" distR="0" wp14:anchorId="2A665CFF" wp14:editId="0F135582">
-            <wp:extent cx="4257675" cy="4400550"/>
-            <wp:effectExtent l="0" t="0" r="9525" b="0"/>
-            <wp:docPr id="3" name="Picture 3"/>
+          <wp:inline distT="0" distB="0" distL="0" distR="0" wp14:anchorId="5F83E5D5" wp14:editId="12C46679">
+            <wp:extent cx="6648450" cy="1857375"/>
+            <wp:effectExtent l="0" t="0" r="0" b="9525"/>
+            <wp:docPr id="5" name="Picture 5"/>
             <wp:cNvGraphicFramePr>
               <a:graphicFrameLocks xmlns:a="http://schemas.openxmlformats.org/drawingml/2006/main" noChangeAspect="1"/>
             </wp:cNvGraphicFramePr>
@@ -1959,7 +3060,7 @@
               <a:graphicData uri="http://schemas.openxmlformats.org/drawingml/2006/picture">
                 <pic:pic xmlns:pic="http://schemas.openxmlformats.org/drawingml/2006/picture">
                   <pic:nvPicPr>
-                    <pic:cNvPr id="0" name="Picture 3"/>
+                    <pic:cNvPr id="0" name="Picture 2"/>
                     <pic:cNvPicPr>
                       <a:picLocks noChangeAspect="1" noChangeArrowheads="1"/>
                     </pic:cNvPicPr>
@@ -1980,7 +3081,7 @@
                   <pic:spPr bwMode="auto">
                     <a:xfrm>
                       <a:off x="0" y="0"/>
-                      <a:ext cx="4257675" cy="4400550"/>
+                      <a:ext cx="6648450" cy="1857375"/>
                     </a:xfrm>
                     <a:prstGeom prst="rect">
                       <a:avLst/>
@@ -2018,6 +3119,95 @@
     <w:p>
       <w:pPr>
         <w:rPr>
+          <w:noProof/>
+          <w:sz w:val="40"/>
+          <w:szCs w:val="40"/>
+        </w:rPr>
+      </w:pPr>
+      <w:r>
+        <w:rPr>
+          <w:noProof/>
+          <w:sz w:val="40"/>
+          <w:szCs w:val="40"/>
+        </w:rPr>
+        <w:lastRenderedPageBreak/>
+        <w:drawing>
+          <wp:inline distT="0" distB="0" distL="0" distR="0" wp14:anchorId="3783BF36" wp14:editId="00EA91AD">
+            <wp:extent cx="6638925" cy="4267200"/>
+            <wp:effectExtent l="0" t="0" r="9525" b="0"/>
+            <wp:docPr id="4" name="Picture 4"/>
+            <wp:cNvGraphicFramePr>
+              <a:graphicFrameLocks xmlns:a="http://schemas.openxmlformats.org/drawingml/2006/main" noChangeAspect="1"/>
+            </wp:cNvGraphicFramePr>
+            <a:graphic xmlns:a="http://schemas.openxmlformats.org/drawingml/2006/main">
+              <a:graphicData uri="http://schemas.openxmlformats.org/drawingml/2006/picture">
+                <pic:pic xmlns:pic="http://schemas.openxmlformats.org/drawingml/2006/picture">
+                  <pic:nvPicPr>
+                    <pic:cNvPr id="0" name="Picture 1"/>
+                    <pic:cNvPicPr>
+                      <a:picLocks noChangeAspect="1" noChangeArrowheads="1"/>
+                    </pic:cNvPicPr>
+                  </pic:nvPicPr>
+                  <pic:blipFill>
+                    <a:blip r:embed="rId8">
+                      <a:extLst>
+                        <a:ext uri="{28A0092B-C50C-407E-A947-70E740481C1C}">
+                          <a14:useLocalDpi xmlns:a14="http://schemas.microsoft.com/office/drawing/2010/main" val="0"/>
+                        </a:ext>
+                      </a:extLst>
+                    </a:blip>
+                    <a:srcRect/>
+                    <a:stretch>
+                      <a:fillRect/>
+                    </a:stretch>
+                  </pic:blipFill>
+                  <pic:spPr bwMode="auto">
+                    <a:xfrm>
+                      <a:off x="0" y="0"/>
+                      <a:ext cx="6638925" cy="4267200"/>
+                    </a:xfrm>
+                    <a:prstGeom prst="rect">
+                      <a:avLst/>
+                    </a:prstGeom>
+                    <a:noFill/>
+                    <a:ln>
+                      <a:noFill/>
+                    </a:ln>
+                  </pic:spPr>
+                </pic:pic>
+              </a:graphicData>
+            </a:graphic>
+          </wp:inline>
+        </w:drawing>
+      </w:r>
+    </w:p>
+    <w:p>
+      <w:pPr>
+        <w:rPr>
+          <w:sz w:val="40"/>
+          <w:szCs w:val="40"/>
+        </w:rPr>
+      </w:pPr>
+    </w:p>
+    <w:p>
+      <w:pPr>
+        <w:rPr>
+          <w:sz w:val="40"/>
+          <w:szCs w:val="40"/>
+        </w:rPr>
+      </w:pPr>
+    </w:p>
+    <w:p>
+      <w:pPr>
+        <w:rPr>
+          <w:sz w:val="40"/>
+          <w:szCs w:val="40"/>
+        </w:rPr>
+      </w:pPr>
+    </w:p>
+    <w:p>
+      <w:pPr>
+        <w:rPr>
           <w:sz w:val="40"/>
           <w:szCs w:val="40"/>
         </w:rPr>
@@ -2092,6 +3282,98 @@
 <file path=word/numbering.xml><?xml version="1.0" encoding="utf-8"?>
 <w:numbering xmlns:wpc="http://schemas.microsoft.com/office/word/2010/wordprocessingCanvas" xmlns:cx="http://schemas.microsoft.com/office/drawing/2014/chartex" xmlns:cx1="http://schemas.microsoft.com/office/drawing/2015/9/8/chartex" xmlns:cx2="http://schemas.microsoft.com/office/drawing/2015/10/21/chartex" xmlns:cx3="http://schemas.microsoft.com/office/drawing/2016/5/9/chartex" xmlns:cx4="http://schemas.microsoft.com/office/drawing/2016/5/10/chartex" xmlns:cx5="http://schemas.microsoft.com/office/drawing/2016/5/11/chartex" xmlns:cx6="http://schemas.microsoft.com/office/drawing/2016/5/12/chartex" xmlns:cx7="http://schemas.microsoft.com/office/drawing/2016/5/13/chartex" xmlns:cx8="http://schemas.microsoft.com/office/drawing/2016/5/14/chartex" xmlns:mc="http://schemas.openxmlformats.org/markup-compatibility/2006" xmlns:aink="http://schemas.microsoft.com/office/drawing/2016/ink" xmlns:am3d="http://schemas.microsoft.com/office/drawing/2017/model3d" xmlns:o="urn:schemas-microsoft-com:office:office" xmlns:r="http://schemas.openxmlformats.org/officeDocument/2006/relationships" xmlns:m="http://schemas.openxmlformats.org/officeDocument/2006/math" xmlns:v="urn:schemas-microsoft-com:vml" xmlns:wp14="http://schemas.microsoft.com/office/word/2010/wordprocessingDrawing" xmlns:wp="http://schemas.openxmlformats.org/drawingml/2006/wordprocessingDrawing" xmlns:w10="urn:schemas-microsoft-com:office:word" xmlns:w="http://schemas.openxmlformats.org/wordprocessingml/2006/main" xmlns:w14="http://schemas.microsoft.com/office/word/2010/wordml" xmlns:w15="http://schemas.microsoft.com/office/word/2012/wordml" xmlns:w16cid="http://schemas.microsoft.com/office/word/2016/wordml/cid" xmlns:w16se="http://schemas.microsoft.com/office/word/2015/wordml/symex" xmlns:wpg="http://schemas.microsoft.com/office/word/2010/wordprocessingGroup" xmlns:wpi="http://schemas.microsoft.com/office/word/2010/wordprocessingInk" xmlns:wne="http://schemas.microsoft.com/office/word/2006/wordml" xmlns:wps="http://schemas.microsoft.com/office/word/2010/wordprocessingShape" mc:Ignorable="w14 w15 w16se w16cid wp14">
   <w:abstractNum w:abstractNumId="0" w15:restartNumberingAfterBreak="0">
+    <w:nsid w:val="00AD18D4"/>
+    <w:multiLevelType w:val="hybridMultilevel"/>
+    <w:tmpl w:val="92009218"/>
+    <w:lvl w:ilvl="0" w:tplc="2F2AB8C4">
+      <w:start w:val="1"/>
+      <w:numFmt w:val="decimal"/>
+      <w:lvlText w:val="%1-"/>
+      <w:lvlJc w:val="left"/>
+      <w:pPr>
+        <w:ind w:left="630" w:hanging="360"/>
+      </w:pPr>
+      <w:rPr>
+        <w:rFonts w:hint="default"/>
+        <w:color w:val="auto"/>
+        <w:sz w:val="32"/>
+        <w:szCs w:val="32"/>
+      </w:rPr>
+    </w:lvl>
+    <w:lvl w:ilvl="1" w:tplc="04090019" w:tentative="1">
+      <w:start w:val="1"/>
+      <w:numFmt w:val="lowerLetter"/>
+      <w:lvlText w:val="%2."/>
+      <w:lvlJc w:val="left"/>
+      <w:pPr>
+        <w:ind w:left="1350" w:hanging="360"/>
+      </w:pPr>
+    </w:lvl>
+    <w:lvl w:ilvl="2" w:tplc="0409001B" w:tentative="1">
+      <w:start w:val="1"/>
+      <w:numFmt w:val="lowerRoman"/>
+      <w:lvlText w:val="%3."/>
+      <w:lvlJc w:val="right"/>
+      <w:pPr>
+        <w:ind w:left="2070" w:hanging="180"/>
+      </w:pPr>
+    </w:lvl>
+    <w:lvl w:ilvl="3" w:tplc="0409000F" w:tentative="1">
+      <w:start w:val="1"/>
+      <w:numFmt w:val="decimal"/>
+      <w:lvlText w:val="%4."/>
+      <w:lvlJc w:val="left"/>
+      <w:pPr>
+        <w:ind w:left="2790" w:hanging="360"/>
+      </w:pPr>
+    </w:lvl>
+    <w:lvl w:ilvl="4" w:tplc="04090019" w:tentative="1">
+      <w:start w:val="1"/>
+      <w:numFmt w:val="lowerLetter"/>
+      <w:lvlText w:val="%5."/>
+      <w:lvlJc w:val="left"/>
+      <w:pPr>
+        <w:ind w:left="3510" w:hanging="360"/>
+      </w:pPr>
+    </w:lvl>
+    <w:lvl w:ilvl="5" w:tplc="0409001B" w:tentative="1">
+      <w:start w:val="1"/>
+      <w:numFmt w:val="lowerRoman"/>
+      <w:lvlText w:val="%6."/>
+      <w:lvlJc w:val="right"/>
+      <w:pPr>
+        <w:ind w:left="4230" w:hanging="180"/>
+      </w:pPr>
+    </w:lvl>
+    <w:lvl w:ilvl="6" w:tplc="0409000F" w:tentative="1">
+      <w:start w:val="1"/>
+      <w:numFmt w:val="decimal"/>
+      <w:lvlText w:val="%7."/>
+      <w:lvlJc w:val="left"/>
+      <w:pPr>
+        <w:ind w:left="4950" w:hanging="360"/>
+      </w:pPr>
+    </w:lvl>
+    <w:lvl w:ilvl="7" w:tplc="04090019" w:tentative="1">
+      <w:start w:val="1"/>
+      <w:numFmt w:val="lowerLetter"/>
+      <w:lvlText w:val="%8."/>
+      <w:lvlJc w:val="left"/>
+      <w:pPr>
+        <w:ind w:left="5670" w:hanging="360"/>
+      </w:pPr>
+    </w:lvl>
+    <w:lvl w:ilvl="8" w:tplc="0409001B" w:tentative="1">
+      <w:start w:val="1"/>
+      <w:numFmt w:val="lowerRoman"/>
+      <w:lvlText w:val="%9."/>
+      <w:lvlJc w:val="right"/>
+      <w:pPr>
+        <w:ind w:left="6390" w:hanging="180"/>
+      </w:pPr>
+    </w:lvl>
+  </w:abstractNum>
+  <w:abstractNum w:abstractNumId="1" w15:restartNumberingAfterBreak="0">
     <w:nsid w:val="14220223"/>
     <w:multiLevelType w:val="hybridMultilevel"/>
     <w:tmpl w:val="449A316C"/>
@@ -2180,7 +3462,7 @@
       </w:pPr>
     </w:lvl>
   </w:abstractNum>
-  <w:abstractNum w:abstractNumId="1" w15:restartNumberingAfterBreak="0">
+  <w:abstractNum w:abstractNumId="2" w15:restartNumberingAfterBreak="0">
     <w:nsid w:val="1D1B45B7"/>
     <w:multiLevelType w:val="hybridMultilevel"/>
     <w:tmpl w:val="449A316C"/>
@@ -2269,7 +3551,188 @@
       </w:pPr>
     </w:lvl>
   </w:abstractNum>
-  <w:abstractNum w:abstractNumId="2" w15:restartNumberingAfterBreak="0">
+  <w:abstractNum w:abstractNumId="3" w15:restartNumberingAfterBreak="0">
+    <w:nsid w:val="1FD31DC0"/>
+    <w:multiLevelType w:val="hybridMultilevel"/>
+    <w:tmpl w:val="92009218"/>
+    <w:lvl w:ilvl="0" w:tplc="2F2AB8C4">
+      <w:start w:val="1"/>
+      <w:numFmt w:val="decimal"/>
+      <w:lvlText w:val="%1-"/>
+      <w:lvlJc w:val="left"/>
+      <w:pPr>
+        <w:ind w:left="630" w:hanging="360"/>
+      </w:pPr>
+      <w:rPr>
+        <w:rFonts w:hint="default"/>
+        <w:color w:val="auto"/>
+        <w:sz w:val="32"/>
+        <w:szCs w:val="32"/>
+      </w:rPr>
+    </w:lvl>
+    <w:lvl w:ilvl="1" w:tplc="04090019" w:tentative="1">
+      <w:start w:val="1"/>
+      <w:numFmt w:val="lowerLetter"/>
+      <w:lvlText w:val="%2."/>
+      <w:lvlJc w:val="left"/>
+      <w:pPr>
+        <w:ind w:left="1350" w:hanging="360"/>
+      </w:pPr>
+    </w:lvl>
+    <w:lvl w:ilvl="2" w:tplc="0409001B" w:tentative="1">
+      <w:start w:val="1"/>
+      <w:numFmt w:val="lowerRoman"/>
+      <w:lvlText w:val="%3."/>
+      <w:lvlJc w:val="right"/>
+      <w:pPr>
+        <w:ind w:left="2070" w:hanging="180"/>
+      </w:pPr>
+    </w:lvl>
+    <w:lvl w:ilvl="3" w:tplc="0409000F" w:tentative="1">
+      <w:start w:val="1"/>
+      <w:numFmt w:val="decimal"/>
+      <w:lvlText w:val="%4."/>
+      <w:lvlJc w:val="left"/>
+      <w:pPr>
+        <w:ind w:left="2790" w:hanging="360"/>
+      </w:pPr>
+    </w:lvl>
+    <w:lvl w:ilvl="4" w:tplc="04090019" w:tentative="1">
+      <w:start w:val="1"/>
+      <w:numFmt w:val="lowerLetter"/>
+      <w:lvlText w:val="%5."/>
+      <w:lvlJc w:val="left"/>
+      <w:pPr>
+        <w:ind w:left="3510" w:hanging="360"/>
+      </w:pPr>
+    </w:lvl>
+    <w:lvl w:ilvl="5" w:tplc="0409001B" w:tentative="1">
+      <w:start w:val="1"/>
+      <w:numFmt w:val="lowerRoman"/>
+      <w:lvlText w:val="%6."/>
+      <w:lvlJc w:val="right"/>
+      <w:pPr>
+        <w:ind w:left="4230" w:hanging="180"/>
+      </w:pPr>
+    </w:lvl>
+    <w:lvl w:ilvl="6" w:tplc="0409000F" w:tentative="1">
+      <w:start w:val="1"/>
+      <w:numFmt w:val="decimal"/>
+      <w:lvlText w:val="%7."/>
+      <w:lvlJc w:val="left"/>
+      <w:pPr>
+        <w:ind w:left="4950" w:hanging="360"/>
+      </w:pPr>
+    </w:lvl>
+    <w:lvl w:ilvl="7" w:tplc="04090019" w:tentative="1">
+      <w:start w:val="1"/>
+      <w:numFmt w:val="lowerLetter"/>
+      <w:lvlText w:val="%8."/>
+      <w:lvlJc w:val="left"/>
+      <w:pPr>
+        <w:ind w:left="5670" w:hanging="360"/>
+      </w:pPr>
+    </w:lvl>
+    <w:lvl w:ilvl="8" w:tplc="0409001B" w:tentative="1">
+      <w:start w:val="1"/>
+      <w:numFmt w:val="lowerRoman"/>
+      <w:lvlText w:val="%9."/>
+      <w:lvlJc w:val="right"/>
+      <w:pPr>
+        <w:ind w:left="6390" w:hanging="180"/>
+      </w:pPr>
+    </w:lvl>
+  </w:abstractNum>
+  <w:abstractNum w:abstractNumId="4" w15:restartNumberingAfterBreak="0">
+    <w:nsid w:val="3418411D"/>
+    <w:multiLevelType w:val="hybridMultilevel"/>
+    <w:tmpl w:val="449A316C"/>
+    <w:lvl w:ilvl="0" w:tplc="0409000F">
+      <w:start w:val="1"/>
+      <w:numFmt w:val="decimal"/>
+      <w:lvlText w:val="%1."/>
+      <w:lvlJc w:val="left"/>
+      <w:pPr>
+        <w:ind w:left="1080" w:hanging="360"/>
+      </w:pPr>
+      <w:rPr>
+        <w:rFonts w:hint="default"/>
+      </w:rPr>
+    </w:lvl>
+    <w:lvl w:ilvl="1" w:tplc="04090019" w:tentative="1">
+      <w:start w:val="1"/>
+      <w:numFmt w:val="lowerLetter"/>
+      <w:lvlText w:val="%2."/>
+      <w:lvlJc w:val="left"/>
+      <w:pPr>
+        <w:ind w:left="1800" w:hanging="360"/>
+      </w:pPr>
+    </w:lvl>
+    <w:lvl w:ilvl="2" w:tplc="0409001B" w:tentative="1">
+      <w:start w:val="1"/>
+      <w:numFmt w:val="lowerRoman"/>
+      <w:lvlText w:val="%3."/>
+      <w:lvlJc w:val="right"/>
+      <w:pPr>
+        <w:ind w:left="2520" w:hanging="180"/>
+      </w:pPr>
+    </w:lvl>
+    <w:lvl w:ilvl="3" w:tplc="0409000F" w:tentative="1">
+      <w:start w:val="1"/>
+      <w:numFmt w:val="decimal"/>
+      <w:lvlText w:val="%4."/>
+      <w:lvlJc w:val="left"/>
+      <w:pPr>
+        <w:ind w:left="3240" w:hanging="360"/>
+      </w:pPr>
+    </w:lvl>
+    <w:lvl w:ilvl="4" w:tplc="04090019" w:tentative="1">
+      <w:start w:val="1"/>
+      <w:numFmt w:val="lowerLetter"/>
+      <w:lvlText w:val="%5."/>
+      <w:lvlJc w:val="left"/>
+      <w:pPr>
+        <w:ind w:left="3960" w:hanging="360"/>
+      </w:pPr>
+    </w:lvl>
+    <w:lvl w:ilvl="5" w:tplc="0409001B" w:tentative="1">
+      <w:start w:val="1"/>
+      <w:numFmt w:val="lowerRoman"/>
+      <w:lvlText w:val="%6."/>
+      <w:lvlJc w:val="right"/>
+      <w:pPr>
+        <w:ind w:left="4680" w:hanging="180"/>
+      </w:pPr>
+    </w:lvl>
+    <w:lvl w:ilvl="6" w:tplc="0409000F" w:tentative="1">
+      <w:start w:val="1"/>
+      <w:numFmt w:val="decimal"/>
+      <w:lvlText w:val="%7."/>
+      <w:lvlJc w:val="left"/>
+      <w:pPr>
+        <w:ind w:left="5400" w:hanging="360"/>
+      </w:pPr>
+    </w:lvl>
+    <w:lvl w:ilvl="7" w:tplc="04090019" w:tentative="1">
+      <w:start w:val="1"/>
+      <w:numFmt w:val="lowerLetter"/>
+      <w:lvlText w:val="%8."/>
+      <w:lvlJc w:val="left"/>
+      <w:pPr>
+        <w:ind w:left="6120" w:hanging="360"/>
+      </w:pPr>
+    </w:lvl>
+    <w:lvl w:ilvl="8" w:tplc="0409001B" w:tentative="1">
+      <w:start w:val="1"/>
+      <w:numFmt w:val="lowerRoman"/>
+      <w:lvlText w:val="%9."/>
+      <w:lvlJc w:val="right"/>
+      <w:pPr>
+        <w:ind w:left="6840" w:hanging="180"/>
+      </w:pPr>
+    </w:lvl>
+  </w:abstractNum>
+  <w:abstractNum w:abstractNumId="5" w15:restartNumberingAfterBreak="0">
     <w:nsid w:val="393F522F"/>
     <w:multiLevelType w:val="hybridMultilevel"/>
     <w:tmpl w:val="774AD886"/>
@@ -2358,7 +3821,7 @@
       </w:pPr>
     </w:lvl>
   </w:abstractNum>
-  <w:abstractNum w:abstractNumId="3" w15:restartNumberingAfterBreak="0">
+  <w:abstractNum w:abstractNumId="6" w15:restartNumberingAfterBreak="0">
     <w:nsid w:val="3CA24621"/>
     <w:multiLevelType w:val="hybridMultilevel"/>
     <w:tmpl w:val="449A316C"/>
@@ -2447,7 +3910,7 @@
       </w:pPr>
     </w:lvl>
   </w:abstractNum>
-  <w:abstractNum w:abstractNumId="4" w15:restartNumberingAfterBreak="0">
+  <w:abstractNum w:abstractNumId="7" w15:restartNumberingAfterBreak="0">
     <w:nsid w:val="3D8F4AFB"/>
     <w:multiLevelType w:val="hybridMultilevel"/>
     <w:tmpl w:val="E4A4E7B4"/>
@@ -2536,7 +3999,7 @@
       </w:pPr>
     </w:lvl>
   </w:abstractNum>
-  <w:abstractNum w:abstractNumId="5" w15:restartNumberingAfterBreak="0">
+  <w:abstractNum w:abstractNumId="8" w15:restartNumberingAfterBreak="0">
     <w:nsid w:val="42D4060E"/>
     <w:multiLevelType w:val="hybridMultilevel"/>
     <w:tmpl w:val="774AD886"/>
@@ -2625,7 +4088,547 @@
       </w:pPr>
     </w:lvl>
   </w:abstractNum>
-  <w:abstractNum w:abstractNumId="6" w15:restartNumberingAfterBreak="0">
+  <w:abstractNum w:abstractNumId="9" w15:restartNumberingAfterBreak="0">
+    <w:nsid w:val="4C1C0723"/>
+    <w:multiLevelType w:val="hybridMultilevel"/>
+    <w:tmpl w:val="449A316C"/>
+    <w:lvl w:ilvl="0" w:tplc="0409000F">
+      <w:start w:val="1"/>
+      <w:numFmt w:val="decimal"/>
+      <w:lvlText w:val="%1."/>
+      <w:lvlJc w:val="left"/>
+      <w:pPr>
+        <w:ind w:left="1080" w:hanging="360"/>
+      </w:pPr>
+      <w:rPr>
+        <w:rFonts w:hint="default"/>
+      </w:rPr>
+    </w:lvl>
+    <w:lvl w:ilvl="1" w:tplc="04090019" w:tentative="1">
+      <w:start w:val="1"/>
+      <w:numFmt w:val="lowerLetter"/>
+      <w:lvlText w:val="%2."/>
+      <w:lvlJc w:val="left"/>
+      <w:pPr>
+        <w:ind w:left="1800" w:hanging="360"/>
+      </w:pPr>
+    </w:lvl>
+    <w:lvl w:ilvl="2" w:tplc="0409001B" w:tentative="1">
+      <w:start w:val="1"/>
+      <w:numFmt w:val="lowerRoman"/>
+      <w:lvlText w:val="%3."/>
+      <w:lvlJc w:val="right"/>
+      <w:pPr>
+        <w:ind w:left="2520" w:hanging="180"/>
+      </w:pPr>
+    </w:lvl>
+    <w:lvl w:ilvl="3" w:tplc="0409000F" w:tentative="1">
+      <w:start w:val="1"/>
+      <w:numFmt w:val="decimal"/>
+      <w:lvlText w:val="%4."/>
+      <w:lvlJc w:val="left"/>
+      <w:pPr>
+        <w:ind w:left="3240" w:hanging="360"/>
+      </w:pPr>
+    </w:lvl>
+    <w:lvl w:ilvl="4" w:tplc="04090019" w:tentative="1">
+      <w:start w:val="1"/>
+      <w:numFmt w:val="lowerLetter"/>
+      <w:lvlText w:val="%5."/>
+      <w:lvlJc w:val="left"/>
+      <w:pPr>
+        <w:ind w:left="3960" w:hanging="360"/>
+      </w:pPr>
+    </w:lvl>
+    <w:lvl w:ilvl="5" w:tplc="0409001B" w:tentative="1">
+      <w:start w:val="1"/>
+      <w:numFmt w:val="lowerRoman"/>
+      <w:lvlText w:val="%6."/>
+      <w:lvlJc w:val="right"/>
+      <w:pPr>
+        <w:ind w:left="4680" w:hanging="180"/>
+      </w:pPr>
+    </w:lvl>
+    <w:lvl w:ilvl="6" w:tplc="0409000F" w:tentative="1">
+      <w:start w:val="1"/>
+      <w:numFmt w:val="decimal"/>
+      <w:lvlText w:val="%7."/>
+      <w:lvlJc w:val="left"/>
+      <w:pPr>
+        <w:ind w:left="5400" w:hanging="360"/>
+      </w:pPr>
+    </w:lvl>
+    <w:lvl w:ilvl="7" w:tplc="04090019" w:tentative="1">
+      <w:start w:val="1"/>
+      <w:numFmt w:val="lowerLetter"/>
+      <w:lvlText w:val="%8."/>
+      <w:lvlJc w:val="left"/>
+      <w:pPr>
+        <w:ind w:left="6120" w:hanging="360"/>
+      </w:pPr>
+    </w:lvl>
+    <w:lvl w:ilvl="8" w:tplc="0409001B" w:tentative="1">
+      <w:start w:val="1"/>
+      <w:numFmt w:val="lowerRoman"/>
+      <w:lvlText w:val="%9."/>
+      <w:lvlJc w:val="right"/>
+      <w:pPr>
+        <w:ind w:left="6840" w:hanging="180"/>
+      </w:pPr>
+    </w:lvl>
+  </w:abstractNum>
+  <w:abstractNum w:abstractNumId="10" w15:restartNumberingAfterBreak="0">
+    <w:nsid w:val="5D0A2554"/>
+    <w:multiLevelType w:val="hybridMultilevel"/>
+    <w:tmpl w:val="1DC8C42A"/>
+    <w:lvl w:ilvl="0" w:tplc="39247E4E">
+      <w:start w:val="1"/>
+      <w:numFmt w:val="decimal"/>
+      <w:lvlText w:val="%1-"/>
+      <w:lvlJc w:val="left"/>
+      <w:pPr>
+        <w:ind w:left="720" w:hanging="360"/>
+      </w:pPr>
+      <w:rPr>
+        <w:rFonts w:hint="default"/>
+      </w:rPr>
+    </w:lvl>
+    <w:lvl w:ilvl="1" w:tplc="04090019" w:tentative="1">
+      <w:start w:val="1"/>
+      <w:numFmt w:val="lowerLetter"/>
+      <w:lvlText w:val="%2."/>
+      <w:lvlJc w:val="left"/>
+      <w:pPr>
+        <w:ind w:left="1440" w:hanging="360"/>
+      </w:pPr>
+    </w:lvl>
+    <w:lvl w:ilvl="2" w:tplc="0409001B" w:tentative="1">
+      <w:start w:val="1"/>
+      <w:numFmt w:val="lowerRoman"/>
+      <w:lvlText w:val="%3."/>
+      <w:lvlJc w:val="right"/>
+      <w:pPr>
+        <w:ind w:left="2160" w:hanging="180"/>
+      </w:pPr>
+    </w:lvl>
+    <w:lvl w:ilvl="3" w:tplc="0409000F" w:tentative="1">
+      <w:start w:val="1"/>
+      <w:numFmt w:val="decimal"/>
+      <w:lvlText w:val="%4."/>
+      <w:lvlJc w:val="left"/>
+      <w:pPr>
+        <w:ind w:left="2880" w:hanging="360"/>
+      </w:pPr>
+    </w:lvl>
+    <w:lvl w:ilvl="4" w:tplc="04090019" w:tentative="1">
+      <w:start w:val="1"/>
+      <w:numFmt w:val="lowerLetter"/>
+      <w:lvlText w:val="%5."/>
+      <w:lvlJc w:val="left"/>
+      <w:pPr>
+        <w:ind w:left="3600" w:hanging="360"/>
+      </w:pPr>
+    </w:lvl>
+    <w:lvl w:ilvl="5" w:tplc="0409001B" w:tentative="1">
+      <w:start w:val="1"/>
+      <w:numFmt w:val="lowerRoman"/>
+      <w:lvlText w:val="%6."/>
+      <w:lvlJc w:val="right"/>
+      <w:pPr>
+        <w:ind w:left="4320" w:hanging="180"/>
+      </w:pPr>
+    </w:lvl>
+    <w:lvl w:ilvl="6" w:tplc="0409000F" w:tentative="1">
+      <w:start w:val="1"/>
+      <w:numFmt w:val="decimal"/>
+      <w:lvlText w:val="%7."/>
+      <w:lvlJc w:val="left"/>
+      <w:pPr>
+        <w:ind w:left="5040" w:hanging="360"/>
+      </w:pPr>
+    </w:lvl>
+    <w:lvl w:ilvl="7" w:tplc="04090019" w:tentative="1">
+      <w:start w:val="1"/>
+      <w:numFmt w:val="lowerLetter"/>
+      <w:lvlText w:val="%8."/>
+      <w:lvlJc w:val="left"/>
+      <w:pPr>
+        <w:ind w:left="5760" w:hanging="360"/>
+      </w:pPr>
+    </w:lvl>
+    <w:lvl w:ilvl="8" w:tplc="0409001B" w:tentative="1">
+      <w:start w:val="1"/>
+      <w:numFmt w:val="lowerRoman"/>
+      <w:lvlText w:val="%9."/>
+      <w:lvlJc w:val="right"/>
+      <w:pPr>
+        <w:ind w:left="6480" w:hanging="180"/>
+      </w:pPr>
+    </w:lvl>
+  </w:abstractNum>
+  <w:abstractNum w:abstractNumId="11" w15:restartNumberingAfterBreak="0">
+    <w:nsid w:val="603C16A7"/>
+    <w:multiLevelType w:val="hybridMultilevel"/>
+    <w:tmpl w:val="92009218"/>
+    <w:lvl w:ilvl="0" w:tplc="2F2AB8C4">
+      <w:start w:val="1"/>
+      <w:numFmt w:val="decimal"/>
+      <w:lvlText w:val="%1-"/>
+      <w:lvlJc w:val="left"/>
+      <w:pPr>
+        <w:ind w:left="630" w:hanging="360"/>
+      </w:pPr>
+      <w:rPr>
+        <w:rFonts w:hint="default"/>
+        <w:color w:val="auto"/>
+        <w:sz w:val="32"/>
+        <w:szCs w:val="32"/>
+      </w:rPr>
+    </w:lvl>
+    <w:lvl w:ilvl="1" w:tplc="04090019" w:tentative="1">
+      <w:start w:val="1"/>
+      <w:numFmt w:val="lowerLetter"/>
+      <w:lvlText w:val="%2."/>
+      <w:lvlJc w:val="left"/>
+      <w:pPr>
+        <w:ind w:left="1350" w:hanging="360"/>
+      </w:pPr>
+    </w:lvl>
+    <w:lvl w:ilvl="2" w:tplc="0409001B" w:tentative="1">
+      <w:start w:val="1"/>
+      <w:numFmt w:val="lowerRoman"/>
+      <w:lvlText w:val="%3."/>
+      <w:lvlJc w:val="right"/>
+      <w:pPr>
+        <w:ind w:left="2070" w:hanging="180"/>
+      </w:pPr>
+    </w:lvl>
+    <w:lvl w:ilvl="3" w:tplc="0409000F" w:tentative="1">
+      <w:start w:val="1"/>
+      <w:numFmt w:val="decimal"/>
+      <w:lvlText w:val="%4."/>
+      <w:lvlJc w:val="left"/>
+      <w:pPr>
+        <w:ind w:left="2790" w:hanging="360"/>
+      </w:pPr>
+    </w:lvl>
+    <w:lvl w:ilvl="4" w:tplc="04090019" w:tentative="1">
+      <w:start w:val="1"/>
+      <w:numFmt w:val="lowerLetter"/>
+      <w:lvlText w:val="%5."/>
+      <w:lvlJc w:val="left"/>
+      <w:pPr>
+        <w:ind w:left="3510" w:hanging="360"/>
+      </w:pPr>
+    </w:lvl>
+    <w:lvl w:ilvl="5" w:tplc="0409001B" w:tentative="1">
+      <w:start w:val="1"/>
+      <w:numFmt w:val="lowerRoman"/>
+      <w:lvlText w:val="%6."/>
+      <w:lvlJc w:val="right"/>
+      <w:pPr>
+        <w:ind w:left="4230" w:hanging="180"/>
+      </w:pPr>
+    </w:lvl>
+    <w:lvl w:ilvl="6" w:tplc="0409000F" w:tentative="1">
+      <w:start w:val="1"/>
+      <w:numFmt w:val="decimal"/>
+      <w:lvlText w:val="%7."/>
+      <w:lvlJc w:val="left"/>
+      <w:pPr>
+        <w:ind w:left="4950" w:hanging="360"/>
+      </w:pPr>
+    </w:lvl>
+    <w:lvl w:ilvl="7" w:tplc="04090019" w:tentative="1">
+      <w:start w:val="1"/>
+      <w:numFmt w:val="lowerLetter"/>
+      <w:lvlText w:val="%8."/>
+      <w:lvlJc w:val="left"/>
+      <w:pPr>
+        <w:ind w:left="5670" w:hanging="360"/>
+      </w:pPr>
+    </w:lvl>
+    <w:lvl w:ilvl="8" w:tplc="0409001B" w:tentative="1">
+      <w:start w:val="1"/>
+      <w:numFmt w:val="lowerRoman"/>
+      <w:lvlText w:val="%9."/>
+      <w:lvlJc w:val="right"/>
+      <w:pPr>
+        <w:ind w:left="6390" w:hanging="180"/>
+      </w:pPr>
+    </w:lvl>
+  </w:abstractNum>
+  <w:abstractNum w:abstractNumId="12" w15:restartNumberingAfterBreak="0">
+    <w:nsid w:val="6447472C"/>
+    <w:multiLevelType w:val="hybridMultilevel"/>
+    <w:tmpl w:val="2298A678"/>
+    <w:lvl w:ilvl="0" w:tplc="39247E4E">
+      <w:start w:val="1"/>
+      <w:numFmt w:val="decimal"/>
+      <w:lvlText w:val="%1-"/>
+      <w:lvlJc w:val="left"/>
+      <w:pPr>
+        <w:ind w:left="720" w:hanging="360"/>
+      </w:pPr>
+      <w:rPr>
+        <w:rFonts w:hint="default"/>
+      </w:rPr>
+    </w:lvl>
+    <w:lvl w:ilvl="1" w:tplc="04090019" w:tentative="1">
+      <w:start w:val="1"/>
+      <w:numFmt w:val="lowerLetter"/>
+      <w:lvlText w:val="%2."/>
+      <w:lvlJc w:val="left"/>
+      <w:pPr>
+        <w:ind w:left="1440" w:hanging="360"/>
+      </w:pPr>
+    </w:lvl>
+    <w:lvl w:ilvl="2" w:tplc="0409001B" w:tentative="1">
+      <w:start w:val="1"/>
+      <w:numFmt w:val="lowerRoman"/>
+      <w:lvlText w:val="%3."/>
+      <w:lvlJc w:val="right"/>
+      <w:pPr>
+        <w:ind w:left="2160" w:hanging="180"/>
+      </w:pPr>
+    </w:lvl>
+    <w:lvl w:ilvl="3" w:tplc="0409000F" w:tentative="1">
+      <w:start w:val="1"/>
+      <w:numFmt w:val="decimal"/>
+      <w:lvlText w:val="%4."/>
+      <w:lvlJc w:val="left"/>
+      <w:pPr>
+        <w:ind w:left="2880" w:hanging="360"/>
+      </w:pPr>
+    </w:lvl>
+    <w:lvl w:ilvl="4" w:tplc="04090019" w:tentative="1">
+      <w:start w:val="1"/>
+      <w:numFmt w:val="lowerLetter"/>
+      <w:lvlText w:val="%5."/>
+      <w:lvlJc w:val="left"/>
+      <w:pPr>
+        <w:ind w:left="3600" w:hanging="360"/>
+      </w:pPr>
+    </w:lvl>
+    <w:lvl w:ilvl="5" w:tplc="0409001B" w:tentative="1">
+      <w:start w:val="1"/>
+      <w:numFmt w:val="lowerRoman"/>
+      <w:lvlText w:val="%6."/>
+      <w:lvlJc w:val="right"/>
+      <w:pPr>
+        <w:ind w:left="4320" w:hanging="180"/>
+      </w:pPr>
+    </w:lvl>
+    <w:lvl w:ilvl="6" w:tplc="0409000F" w:tentative="1">
+      <w:start w:val="1"/>
+      <w:numFmt w:val="decimal"/>
+      <w:lvlText w:val="%7."/>
+      <w:lvlJc w:val="left"/>
+      <w:pPr>
+        <w:ind w:left="5040" w:hanging="360"/>
+      </w:pPr>
+    </w:lvl>
+    <w:lvl w:ilvl="7" w:tplc="04090019" w:tentative="1">
+      <w:start w:val="1"/>
+      <w:numFmt w:val="lowerLetter"/>
+      <w:lvlText w:val="%8."/>
+      <w:lvlJc w:val="left"/>
+      <w:pPr>
+        <w:ind w:left="5760" w:hanging="360"/>
+      </w:pPr>
+    </w:lvl>
+    <w:lvl w:ilvl="8" w:tplc="0409001B" w:tentative="1">
+      <w:start w:val="1"/>
+      <w:numFmt w:val="lowerRoman"/>
+      <w:lvlText w:val="%9."/>
+      <w:lvlJc w:val="right"/>
+      <w:pPr>
+        <w:ind w:left="6480" w:hanging="180"/>
+      </w:pPr>
+    </w:lvl>
+  </w:abstractNum>
+  <w:abstractNum w:abstractNumId="13" w15:restartNumberingAfterBreak="0">
+    <w:nsid w:val="6F710D29"/>
+    <w:multiLevelType w:val="hybridMultilevel"/>
+    <w:tmpl w:val="92009218"/>
+    <w:lvl w:ilvl="0" w:tplc="2F2AB8C4">
+      <w:start w:val="1"/>
+      <w:numFmt w:val="decimal"/>
+      <w:lvlText w:val="%1-"/>
+      <w:lvlJc w:val="left"/>
+      <w:pPr>
+        <w:ind w:left="630" w:hanging="360"/>
+      </w:pPr>
+      <w:rPr>
+        <w:rFonts w:hint="default"/>
+        <w:color w:val="auto"/>
+        <w:sz w:val="32"/>
+        <w:szCs w:val="32"/>
+      </w:rPr>
+    </w:lvl>
+    <w:lvl w:ilvl="1" w:tplc="04090019" w:tentative="1">
+      <w:start w:val="1"/>
+      <w:numFmt w:val="lowerLetter"/>
+      <w:lvlText w:val="%2."/>
+      <w:lvlJc w:val="left"/>
+      <w:pPr>
+        <w:ind w:left="1350" w:hanging="360"/>
+      </w:pPr>
+    </w:lvl>
+    <w:lvl w:ilvl="2" w:tplc="0409001B" w:tentative="1">
+      <w:start w:val="1"/>
+      <w:numFmt w:val="lowerRoman"/>
+      <w:lvlText w:val="%3."/>
+      <w:lvlJc w:val="right"/>
+      <w:pPr>
+        <w:ind w:left="2070" w:hanging="180"/>
+      </w:pPr>
+    </w:lvl>
+    <w:lvl w:ilvl="3" w:tplc="0409000F" w:tentative="1">
+      <w:start w:val="1"/>
+      <w:numFmt w:val="decimal"/>
+      <w:lvlText w:val="%4."/>
+      <w:lvlJc w:val="left"/>
+      <w:pPr>
+        <w:ind w:left="2790" w:hanging="360"/>
+      </w:pPr>
+    </w:lvl>
+    <w:lvl w:ilvl="4" w:tplc="04090019" w:tentative="1">
+      <w:start w:val="1"/>
+      <w:numFmt w:val="lowerLetter"/>
+      <w:lvlText w:val="%5."/>
+      <w:lvlJc w:val="left"/>
+      <w:pPr>
+        <w:ind w:left="3510" w:hanging="360"/>
+      </w:pPr>
+    </w:lvl>
+    <w:lvl w:ilvl="5" w:tplc="0409001B" w:tentative="1">
+      <w:start w:val="1"/>
+      <w:numFmt w:val="lowerRoman"/>
+      <w:lvlText w:val="%6."/>
+      <w:lvlJc w:val="right"/>
+      <w:pPr>
+        <w:ind w:left="4230" w:hanging="180"/>
+      </w:pPr>
+    </w:lvl>
+    <w:lvl w:ilvl="6" w:tplc="0409000F" w:tentative="1">
+      <w:start w:val="1"/>
+      <w:numFmt w:val="decimal"/>
+      <w:lvlText w:val="%7."/>
+      <w:lvlJc w:val="left"/>
+      <w:pPr>
+        <w:ind w:left="4950" w:hanging="360"/>
+      </w:pPr>
+    </w:lvl>
+    <w:lvl w:ilvl="7" w:tplc="04090019" w:tentative="1">
+      <w:start w:val="1"/>
+      <w:numFmt w:val="lowerLetter"/>
+      <w:lvlText w:val="%8."/>
+      <w:lvlJc w:val="left"/>
+      <w:pPr>
+        <w:ind w:left="5670" w:hanging="360"/>
+      </w:pPr>
+    </w:lvl>
+    <w:lvl w:ilvl="8" w:tplc="0409001B" w:tentative="1">
+      <w:start w:val="1"/>
+      <w:numFmt w:val="lowerRoman"/>
+      <w:lvlText w:val="%9."/>
+      <w:lvlJc w:val="right"/>
+      <w:pPr>
+        <w:ind w:left="6390" w:hanging="180"/>
+      </w:pPr>
+    </w:lvl>
+  </w:abstractNum>
+  <w:abstractNum w:abstractNumId="14" w15:restartNumberingAfterBreak="0">
+    <w:nsid w:val="73722404"/>
+    <w:multiLevelType w:val="hybridMultilevel"/>
+    <w:tmpl w:val="96B411FA"/>
+    <w:lvl w:ilvl="0" w:tplc="88D6095E">
+      <w:start w:val="1"/>
+      <w:numFmt w:val="decimal"/>
+      <w:lvlText w:val="%1-"/>
+      <w:lvlJc w:val="left"/>
+      <w:pPr>
+        <w:ind w:left="990" w:hanging="360"/>
+      </w:pPr>
+      <w:rPr>
+        <w:rFonts w:hint="default"/>
+      </w:rPr>
+    </w:lvl>
+    <w:lvl w:ilvl="1" w:tplc="04090019" w:tentative="1">
+      <w:start w:val="1"/>
+      <w:numFmt w:val="lowerLetter"/>
+      <w:lvlText w:val="%2."/>
+      <w:lvlJc w:val="left"/>
+      <w:pPr>
+        <w:ind w:left="1710" w:hanging="360"/>
+      </w:pPr>
+    </w:lvl>
+    <w:lvl w:ilvl="2" w:tplc="0409001B" w:tentative="1">
+      <w:start w:val="1"/>
+      <w:numFmt w:val="lowerRoman"/>
+      <w:lvlText w:val="%3."/>
+      <w:lvlJc w:val="right"/>
+      <w:pPr>
+        <w:ind w:left="2430" w:hanging="180"/>
+      </w:pPr>
+    </w:lvl>
+    <w:lvl w:ilvl="3" w:tplc="0409000F" w:tentative="1">
+      <w:start w:val="1"/>
+      <w:numFmt w:val="decimal"/>
+      <w:lvlText w:val="%4."/>
+      <w:lvlJc w:val="left"/>
+      <w:pPr>
+        <w:ind w:left="3150" w:hanging="360"/>
+      </w:pPr>
+    </w:lvl>
+    <w:lvl w:ilvl="4" w:tplc="04090019" w:tentative="1">
+      <w:start w:val="1"/>
+      <w:numFmt w:val="lowerLetter"/>
+      <w:lvlText w:val="%5."/>
+      <w:lvlJc w:val="left"/>
+      <w:pPr>
+        <w:ind w:left="3870" w:hanging="360"/>
+      </w:pPr>
+    </w:lvl>
+    <w:lvl w:ilvl="5" w:tplc="0409001B" w:tentative="1">
+      <w:start w:val="1"/>
+      <w:numFmt w:val="lowerRoman"/>
+      <w:lvlText w:val="%6."/>
+      <w:lvlJc w:val="right"/>
+      <w:pPr>
+        <w:ind w:left="4590" w:hanging="180"/>
+      </w:pPr>
+    </w:lvl>
+    <w:lvl w:ilvl="6" w:tplc="0409000F" w:tentative="1">
+      <w:start w:val="1"/>
+      <w:numFmt w:val="decimal"/>
+      <w:lvlText w:val="%7."/>
+      <w:lvlJc w:val="left"/>
+      <w:pPr>
+        <w:ind w:left="5310" w:hanging="360"/>
+      </w:pPr>
+    </w:lvl>
+    <w:lvl w:ilvl="7" w:tplc="04090019" w:tentative="1">
+      <w:start w:val="1"/>
+      <w:numFmt w:val="lowerLetter"/>
+      <w:lvlText w:val="%8."/>
+      <w:lvlJc w:val="left"/>
+      <w:pPr>
+        <w:ind w:left="6030" w:hanging="360"/>
+      </w:pPr>
+    </w:lvl>
+    <w:lvl w:ilvl="8" w:tplc="0409001B" w:tentative="1">
+      <w:start w:val="1"/>
+      <w:numFmt w:val="lowerRoman"/>
+      <w:lvlText w:val="%9."/>
+      <w:lvlJc w:val="right"/>
+      <w:pPr>
+        <w:ind w:left="6750" w:hanging="180"/>
+      </w:pPr>
+    </w:lvl>
+  </w:abstractNum>
+  <w:abstractNum w:abstractNumId="15" w15:restartNumberingAfterBreak="0">
     <w:nsid w:val="7B1070BA"/>
     <w:multiLevelType w:val="hybridMultilevel"/>
     <w:tmpl w:val="449A316C"/>
@@ -2714,7 +4717,7 @@
       </w:pPr>
     </w:lvl>
   </w:abstractNum>
-  <w:abstractNum w:abstractNumId="7" w15:restartNumberingAfterBreak="0">
+  <w:abstractNum w:abstractNumId="16" w15:restartNumberingAfterBreak="0">
     <w:nsid w:val="7D5C0A18"/>
     <w:multiLevelType w:val="hybridMultilevel"/>
     <w:tmpl w:val="10FABFE6"/>
@@ -2804,28 +4807,55 @@
     </w:lvl>
   </w:abstractNum>
   <w:num w:numId="1">
+    <w:abstractNumId w:val="16"/>
+  </w:num>
+  <w:num w:numId="2">
     <w:abstractNumId w:val="7"/>
   </w:num>
-  <w:num w:numId="2">
+  <w:num w:numId="3">
+    <w:abstractNumId w:val="8"/>
+  </w:num>
+  <w:num w:numId="4">
+    <w:abstractNumId w:val="5"/>
+  </w:num>
+  <w:num w:numId="5">
+    <w:abstractNumId w:val="2"/>
+  </w:num>
+  <w:num w:numId="6">
+    <w:abstractNumId w:val="15"/>
+  </w:num>
+  <w:num w:numId="7">
+    <w:abstractNumId w:val="6"/>
+  </w:num>
+  <w:num w:numId="8">
+    <w:abstractNumId w:val="1"/>
+  </w:num>
+  <w:num w:numId="9">
+    <w:abstractNumId w:val="9"/>
+  </w:num>
+  <w:num w:numId="10">
     <w:abstractNumId w:val="4"/>
   </w:num>
-  <w:num w:numId="3">
-    <w:abstractNumId w:val="5"/>
+  <w:num w:numId="11">
+    <w:abstractNumId w:val="10"/>
   </w:num>
-  <w:num w:numId="4">
-    <w:abstractNumId w:val="2"/>
+  <w:num w:numId="12">
+    <w:abstractNumId w:val="12"/>
   </w:num>
-  <w:num w:numId="5">
-    <w:abstractNumId w:val="1"/>
+  <w:num w:numId="13">
+    <w:abstractNumId w:val="13"/>
   </w:num>
-  <w:num w:numId="6">
-    <w:abstractNumId w:val="6"/>
-  </w:num>
-  <w:num w:numId="7">
+  <w:num w:numId="14">
     <w:abstractNumId w:val="3"/>
   </w:num>
-  <w:num w:numId="8">
+  <w:num w:numId="15">
     <w:abstractNumId w:val="0"/>
+  </w:num>
+  <w:num w:numId="16">
+    <w:abstractNumId w:val="14"/>
+  </w:num>
+  <w:num w:numId="17">
+    <w:abstractNumId w:val="11"/>
   </w:num>
 </w:numbering>
 </file>
@@ -3224,6 +5254,7 @@
   <w:style w:type="paragraph" w:default="1" w:styleId="Normal">
     <w:name w:val="Normal"/>
     <w:qFormat/>
+    <w:rsid w:val="00D00B18"/>
   </w:style>
   <w:style w:type="character" w:default="1" w:styleId="DefaultParagraphFont">
     <w:name w:val="Default Paragraph Font"/>
@@ -3262,6 +5293,21 @@
       <w:ind w:left="720"/>
       <w:contextualSpacing/>
     </w:pPr>
+  </w:style>
+  <w:style w:type="paragraph" w:styleId="NormalWeb">
+    <w:name w:val="Normal (Web)"/>
+    <w:basedOn w:val="Normal"/>
+    <w:uiPriority w:val="99"/>
+    <w:unhideWhenUsed/>
+    <w:rsid w:val="001D24E9"/>
+    <w:pPr>
+      <w:spacing w:before="100" w:beforeAutospacing="1" w:after="100" w:afterAutospacing="1" w:line="240" w:lineRule="auto"/>
+    </w:pPr>
+    <w:rPr>
+      <w:rFonts w:ascii="Times New Roman" w:eastAsia="Times New Roman" w:hAnsi="Times New Roman" w:cs="Times New Roman"/>
+      <w:sz w:val="24"/>
+      <w:szCs w:val="24"/>
+    </w:rPr>
   </w:style>
 </w:styles>
 </file>

</xml_diff>